<commit_message>
changed the figures of repetitive control in chapter 3 for python generated figures
</commit_message>
<xml_diff>
--- a/capitulos/Dissertacao.docx
+++ b/capitulos/Dissertacao.docx
@@ -6538,7 +6538,7 @@
           <v:shape id="_x0000_i1025" type="#_x0000_t75" style="width:24.4pt;height:15.4pt" o:ole="">
             <v:imagedata r:id="rId17" o:title=""/>
           </v:shape>
-          <o:OLEObject Type="Embed" ProgID="Equation.DSMT4" ShapeID="_x0000_i1025" DrawAspect="Content" ObjectID="_1614106405" r:id="rId18"/>
+          <o:OLEObject Type="Embed" ProgID="Equation.DSMT4" ShapeID="_x0000_i1025" DrawAspect="Content" ObjectID="_1614537058" r:id="rId18"/>
         </w:object>
       </w:r>
       <w:r>
@@ -6585,7 +6585,7 @@
           <v:shape id="_x0000_i1026" type="#_x0000_t75" style="width:24.4pt;height:15.4pt" o:ole="">
             <v:imagedata r:id="rId19" o:title=""/>
           </v:shape>
-          <o:OLEObject Type="Embed" ProgID="Equation.DSMT4" ShapeID="_x0000_i1026" DrawAspect="Content" ObjectID="_1614106406" r:id="rId20"/>
+          <o:OLEObject Type="Embed" ProgID="Equation.DSMT4" ShapeID="_x0000_i1026" DrawAspect="Content" ObjectID="_1614537059" r:id="rId20"/>
         </w:object>
       </w:r>
       <w:r>
@@ -6632,7 +6632,7 @@
           <v:shape id="_x0000_i1027" type="#_x0000_t75" style="width:25.5pt;height:15.4pt" o:ole="">
             <v:imagedata r:id="rId21" o:title=""/>
           </v:shape>
-          <o:OLEObject Type="Embed" ProgID="Equation.DSMT4" ShapeID="_x0000_i1027" DrawAspect="Content" ObjectID="_1614106407" r:id="rId22"/>
+          <o:OLEObject Type="Embed" ProgID="Equation.DSMT4" ShapeID="_x0000_i1027" DrawAspect="Content" ObjectID="_1614537060" r:id="rId22"/>
         </w:object>
       </w:r>
       <w:r>
@@ -6671,7 +6671,7 @@
           <v:shape id="_x0000_i1028" type="#_x0000_t75" style="width:31.9pt;height:15.4pt" o:ole="">
             <v:imagedata r:id="rId23" o:title=""/>
           </v:shape>
-          <o:OLEObject Type="Embed" ProgID="Equation.DSMT4" ShapeID="_x0000_i1028" DrawAspect="Content" ObjectID="_1614106408" r:id="rId24"/>
+          <o:OLEObject Type="Embed" ProgID="Equation.DSMT4" ShapeID="_x0000_i1028" DrawAspect="Content" ObjectID="_1614537061" r:id="rId24"/>
         </w:object>
       </w:r>
       <w:r>
@@ -6734,7 +6734,7 @@
           <v:shape id="_x0000_i1029" type="#_x0000_t75" style="width:21.75pt;height:15.4pt" o:ole="">
             <v:imagedata r:id="rId25" o:title=""/>
           </v:shape>
-          <o:OLEObject Type="Embed" ProgID="Equation.DSMT4" ShapeID="_x0000_i1029" DrawAspect="Content" ObjectID="_1614106409" r:id="rId26"/>
+          <o:OLEObject Type="Embed" ProgID="Equation.DSMT4" ShapeID="_x0000_i1029" DrawAspect="Content" ObjectID="_1614537062" r:id="rId26"/>
         </w:object>
       </w:r>
       <w:r>
@@ -7457,7 +7457,7 @@
           <v:shape id="_x0000_i1030" type="#_x0000_t75" style="width:22.9pt;height:15.4pt" o:ole="">
             <v:imagedata r:id="rId28" o:title=""/>
           </v:shape>
-          <o:OLEObject Type="Embed" ProgID="Equation.DSMT4" ShapeID="_x0000_i1030" DrawAspect="Content" ObjectID="_1614106410" r:id="rId29"/>
+          <o:OLEObject Type="Embed" ProgID="Equation.DSMT4" ShapeID="_x0000_i1030" DrawAspect="Content" ObjectID="_1614537063" r:id="rId29"/>
         </w:object>
       </w:r>
       <w:r>
@@ -7479,7 +7479,7 @@
           <v:shape id="_x0000_i1031" type="#_x0000_t75" style="width:33pt;height:18.4pt" o:ole="">
             <v:imagedata r:id="rId30" o:title=""/>
           </v:shape>
-          <o:OLEObject Type="Embed" ProgID="Equation.DSMT4" ShapeID="_x0000_i1031" DrawAspect="Content" ObjectID="_1614106411" r:id="rId31"/>
+          <o:OLEObject Type="Embed" ProgID="Equation.DSMT4" ShapeID="_x0000_i1031" DrawAspect="Content" ObjectID="_1614537064" r:id="rId31"/>
         </w:object>
       </w:r>
       <w:r>
@@ -7525,7 +7525,7 @@
           <v:shape id="_x0000_i1032" type="#_x0000_t75" style="width:22.9pt;height:15.4pt" o:ole="">
             <v:imagedata r:id="rId32" o:title=""/>
           </v:shape>
-          <o:OLEObject Type="Embed" ProgID="Equation.DSMT4" ShapeID="_x0000_i1032" DrawAspect="Content" ObjectID="_1614106412" r:id="rId33"/>
+          <o:OLEObject Type="Embed" ProgID="Equation.DSMT4" ShapeID="_x0000_i1032" DrawAspect="Content" ObjectID="_1614537065" r:id="rId33"/>
         </w:object>
       </w:r>
       <w:r>
@@ -7547,7 +7547,7 @@
           <v:shape id="_x0000_i1033" type="#_x0000_t75" style="width:27pt;height:18.4pt" o:ole="">
             <v:imagedata r:id="rId34" o:title=""/>
           </v:shape>
-          <o:OLEObject Type="Embed" ProgID="Equation.DSMT4" ShapeID="_x0000_i1033" DrawAspect="Content" ObjectID="_1614106413" r:id="rId35"/>
+          <o:OLEObject Type="Embed" ProgID="Equation.DSMT4" ShapeID="_x0000_i1033" DrawAspect="Content" ObjectID="_1614537066" r:id="rId35"/>
         </w:object>
       </w:r>
       <w:r>
@@ -8159,7 +8159,7 @@
           <v:shape id="_x0000_i1034" type="#_x0000_t75" style="width:74.25pt;height:19.15pt" o:ole="">
             <v:imagedata r:id="rId37" o:title=""/>
           </v:shape>
-          <o:OLEObject Type="Embed" ProgID="Equation.DSMT4" ShapeID="_x0000_i1034" DrawAspect="Content" ObjectID="_1614106414" r:id="rId38"/>
+          <o:OLEObject Type="Embed" ProgID="Equation.DSMT4" ShapeID="_x0000_i1034" DrawAspect="Content" ObjectID="_1614537067" r:id="rId38"/>
         </w:object>
       </w:r>
       <w:r>
@@ -8309,7 +8309,7 @@
           <v:shape id="_x0000_i1035" type="#_x0000_t75" style="width:60.4pt;height:19.15pt" o:ole="">
             <v:imagedata r:id="rId39" o:title=""/>
           </v:shape>
-          <o:OLEObject Type="Embed" ProgID="Equation.DSMT4" ShapeID="_x0000_i1035" DrawAspect="Content" ObjectID="_1614106415" r:id="rId40"/>
+          <o:OLEObject Type="Embed" ProgID="Equation.DSMT4" ShapeID="_x0000_i1035" DrawAspect="Content" ObjectID="_1614537068" r:id="rId40"/>
         </w:object>
       </w:r>
       <w:r>
@@ -8465,7 +8465,7 @@
           <v:shape id="_x0000_i1036" type="#_x0000_t75" style="width:90pt;height:19.15pt" o:ole="">
             <v:imagedata r:id="rId41" o:title=""/>
           </v:shape>
-          <o:OLEObject Type="Embed" ProgID="Equation.DSMT4" ShapeID="_x0000_i1036" DrawAspect="Content" ObjectID="_1614106416" r:id="rId42"/>
+          <o:OLEObject Type="Embed" ProgID="Equation.DSMT4" ShapeID="_x0000_i1036" DrawAspect="Content" ObjectID="_1614537069" r:id="rId42"/>
         </w:object>
       </w:r>
       <w:r>
@@ -8634,7 +8634,7 @@
           <v:shape id="_x0000_i1037" type="#_x0000_t75" style="width:15pt;height:19.15pt" o:ole="">
             <v:imagedata r:id="rId43" o:title=""/>
           </v:shape>
-          <o:OLEObject Type="Embed" ProgID="Equation.DSMT4" ShapeID="_x0000_i1037" DrawAspect="Content" ObjectID="_1614106417" r:id="rId44"/>
+          <o:OLEObject Type="Embed" ProgID="Equation.DSMT4" ShapeID="_x0000_i1037" DrawAspect="Content" ObjectID="_1614537070" r:id="rId44"/>
         </w:object>
       </w:r>
       <w:r>
@@ -8656,7 +8656,7 @@
           <v:shape id="_x0000_i1038" type="#_x0000_t75" style="width:10.9pt;height:16.9pt" o:ole="">
             <v:imagedata r:id="rId45" o:title=""/>
           </v:shape>
-          <o:OLEObject Type="Embed" ProgID="Equation.DSMT4" ShapeID="_x0000_i1038" DrawAspect="Content" ObjectID="_1614106418" r:id="rId46"/>
+          <o:OLEObject Type="Embed" ProgID="Equation.DSMT4" ShapeID="_x0000_i1038" DrawAspect="Content" ObjectID="_1614537071" r:id="rId46"/>
         </w:object>
       </w:r>
       <w:r>
@@ -8694,7 +8694,7 @@
           <v:shape id="_x0000_i1039" type="#_x0000_t75" style="width:16.9pt;height:19.15pt" o:ole="">
             <v:imagedata r:id="rId47" o:title=""/>
           </v:shape>
-          <o:OLEObject Type="Embed" ProgID="Equation.DSMT4" ShapeID="_x0000_i1039" DrawAspect="Content" ObjectID="_1614106419" r:id="rId48"/>
+          <o:OLEObject Type="Embed" ProgID="Equation.DSMT4" ShapeID="_x0000_i1039" DrawAspect="Content" ObjectID="_1614537072" r:id="rId48"/>
         </w:object>
       </w:r>
       <w:r>
@@ -8946,7 +8946,7 @@
           <v:shape id="_x0000_i1040" type="#_x0000_t75" style="width:144.75pt;height:20.25pt" o:ole="">
             <v:imagedata r:id="rId49" o:title=""/>
           </v:shape>
-          <o:OLEObject Type="Embed" ProgID="Equation.DSMT4" ShapeID="_x0000_i1040" DrawAspect="Content" ObjectID="_1614106420" r:id="rId50"/>
+          <o:OLEObject Type="Embed" ProgID="Equation.DSMT4" ShapeID="_x0000_i1040" DrawAspect="Content" ObjectID="_1614537073" r:id="rId50"/>
         </w:object>
       </w:r>
       <w:r>
@@ -9102,7 +9102,7 @@
           <v:shape id="_x0000_i1041" type="#_x0000_t75" style="width:143.25pt;height:30.4pt" o:ole="">
             <v:imagedata r:id="rId51" o:title=""/>
           </v:shape>
-          <o:OLEObject Type="Embed" ProgID="Equation.DSMT4" ShapeID="_x0000_i1041" DrawAspect="Content" ObjectID="_1614106421" r:id="rId52"/>
+          <o:OLEObject Type="Embed" ProgID="Equation.DSMT4" ShapeID="_x0000_i1041" DrawAspect="Content" ObjectID="_1614537074" r:id="rId52"/>
         </w:object>
       </w:r>
       <w:r>
@@ -9360,7 +9360,7 @@
           <v:shape id="_x0000_i1042" type="#_x0000_t75" style="width:15pt;height:19.15pt" o:ole="">
             <v:imagedata r:id="rId53" o:title=""/>
           </v:shape>
-          <o:OLEObject Type="Embed" ProgID="Equation.DSMT4" ShapeID="_x0000_i1042" DrawAspect="Content" ObjectID="_1614106422" r:id="rId54"/>
+          <o:OLEObject Type="Embed" ProgID="Equation.DSMT4" ShapeID="_x0000_i1042" DrawAspect="Content" ObjectID="_1614537075" r:id="rId54"/>
         </w:object>
       </w:r>
       <w:r>
@@ -9398,7 +9398,7 @@
           <v:shape id="_x0000_i1043" type="#_x0000_t75" style="width:10.9pt;height:16.9pt" o:ole="">
             <v:imagedata r:id="rId55" o:title=""/>
           </v:shape>
-          <o:OLEObject Type="Embed" ProgID="Equation.DSMT4" ShapeID="_x0000_i1043" DrawAspect="Content" ObjectID="_1614106423" r:id="rId56"/>
+          <o:OLEObject Type="Embed" ProgID="Equation.DSMT4" ShapeID="_x0000_i1043" DrawAspect="Content" ObjectID="_1614537076" r:id="rId56"/>
         </w:object>
       </w:r>
       <w:r>
@@ -9705,7 +9705,7 @@
           <v:shape id="_x0000_i1044" type="#_x0000_t75" style="width:160.5pt;height:20.25pt" o:ole="">
             <v:imagedata r:id="rId57" o:title=""/>
           </v:shape>
-          <o:OLEObject Type="Embed" ProgID="Equation.DSMT4" ShapeID="_x0000_i1044" DrawAspect="Content" ObjectID="_1614106424" r:id="rId58"/>
+          <o:OLEObject Type="Embed" ProgID="Equation.DSMT4" ShapeID="_x0000_i1044" DrawAspect="Content" ObjectID="_1614537077" r:id="rId58"/>
         </w:object>
       </w:r>
       <w:r>
@@ -9861,7 +9861,7 @@
           <v:shape id="_x0000_i1045" type="#_x0000_t75" style="width:163.15pt;height:30.4pt" o:ole="">
             <v:imagedata r:id="rId59" o:title=""/>
           </v:shape>
-          <o:OLEObject Type="Embed" ProgID="Equation.DSMT4" ShapeID="_x0000_i1045" DrawAspect="Content" ObjectID="_1614106425" r:id="rId60"/>
+          <o:OLEObject Type="Embed" ProgID="Equation.DSMT4" ShapeID="_x0000_i1045" DrawAspect="Content" ObjectID="_1614537078" r:id="rId60"/>
         </w:object>
       </w:r>
       <w:r>
@@ -10127,7 +10127,7 @@
           <v:shape id="_x0000_i1046" type="#_x0000_t75" style="width:15pt;height:14.25pt" o:ole="">
             <v:imagedata r:id="rId61" o:title=""/>
           </v:shape>
-          <o:OLEObject Type="Embed" ProgID="Equation.DSMT4" ShapeID="_x0000_i1046" DrawAspect="Content" ObjectID="_1614106426" r:id="rId62"/>
+          <o:OLEObject Type="Embed" ProgID="Equation.DSMT4" ShapeID="_x0000_i1046" DrawAspect="Content" ObjectID="_1614537079" r:id="rId62"/>
         </w:object>
       </w:r>
       <w:r>
@@ -10165,7 +10165,7 @@
           <v:shape id="_x0000_i1047" type="#_x0000_t75" style="width:9.4pt;height:14.25pt" o:ole="">
             <v:imagedata r:id="rId63" o:title=""/>
           </v:shape>
-          <o:OLEObject Type="Embed" ProgID="Equation.DSMT4" ShapeID="_x0000_i1047" DrawAspect="Content" ObjectID="_1614106427" r:id="rId64"/>
+          <o:OLEObject Type="Embed" ProgID="Equation.DSMT4" ShapeID="_x0000_i1047" DrawAspect="Content" ObjectID="_1614537080" r:id="rId64"/>
         </w:object>
       </w:r>
       <w:r>
@@ -11463,7 +11463,7 @@
           <v:shape id="_x0000_i1048" type="#_x0000_t75" style="width:20.65pt;height:12.75pt" o:ole="">
             <v:imagedata r:id="rId66" o:title=""/>
           </v:shape>
-          <o:OLEObject Type="Embed" ProgID="Equation.DSMT4" ShapeID="_x0000_i1048" DrawAspect="Content" ObjectID="_1614106428" r:id="rId67"/>
+          <o:OLEObject Type="Embed" ProgID="Equation.DSMT4" ShapeID="_x0000_i1048" DrawAspect="Content" ObjectID="_1614537081" r:id="rId67"/>
         </w:object>
       </w:r>
       <w:r>
@@ -11681,7 +11681,7 @@
           <v:shape id="_x0000_i1049" type="#_x0000_t75" style="width:87.4pt;height:12.75pt" o:ole="">
             <v:imagedata r:id="rId68" o:title=""/>
           </v:shape>
-          <o:OLEObject Type="Embed" ProgID="Equation.DSMT4" ShapeID="_x0000_i1049" DrawAspect="Content" ObjectID="_1614106429" r:id="rId69"/>
+          <o:OLEObject Type="Embed" ProgID="Equation.DSMT4" ShapeID="_x0000_i1049" DrawAspect="Content" ObjectID="_1614537082" r:id="rId69"/>
         </w:object>
       </w:r>
       <w:r>
@@ -11837,7 +11837,7 @@
           <v:shape id="_x0000_i1050" type="#_x0000_t75" style="width:60pt;height:12.75pt" o:ole="">
             <v:imagedata r:id="rId70" o:title=""/>
           </v:shape>
-          <o:OLEObject Type="Embed" ProgID="Equation.DSMT4" ShapeID="_x0000_i1050" DrawAspect="Content" ObjectID="_1614106430" r:id="rId71"/>
+          <o:OLEObject Type="Embed" ProgID="Equation.DSMT4" ShapeID="_x0000_i1050" DrawAspect="Content" ObjectID="_1614537083" r:id="rId71"/>
         </w:object>
       </w:r>
       <w:r>
@@ -12272,69 +12272,25 @@
       <w:r>
         <w:t xml:space="preserve">Figure </w:t>
       </w:r>
-      <w:r>
-        <w:rPr>
-          <w:noProof/>
-        </w:rPr>
-        <w:fldChar w:fldCharType="begin"/>
-      </w:r>
-      <w:r>
-        <w:rPr>
-          <w:noProof/>
-        </w:rPr>
-        <w:instrText xml:space="preserve"> STYLEREF 1 \s </w:instrText>
-      </w:r>
-      <w:r>
-        <w:rPr>
-          <w:noProof/>
-        </w:rPr>
-        <w:fldChar w:fldCharType="separate"/>
-      </w:r>
-      <w:r>
-        <w:rPr>
-          <w:noProof/>
-        </w:rPr>
-        <w:t>2</w:t>
-      </w:r>
-      <w:r>
-        <w:rPr>
-          <w:noProof/>
-        </w:rPr>
-        <w:fldChar w:fldCharType="end"/>
-      </w:r>
+      <w:fldSimple w:instr=" STYLEREF 1 \s ">
+        <w:r>
+          <w:rPr>
+            <w:noProof/>
+          </w:rPr>
+          <w:t>2</w:t>
+        </w:r>
+      </w:fldSimple>
       <w:r>
         <w:t>.</w:t>
       </w:r>
-      <w:r>
-        <w:rPr>
-          <w:noProof/>
-        </w:rPr>
-        <w:fldChar w:fldCharType="begin"/>
-      </w:r>
-      <w:r>
-        <w:rPr>
-          <w:noProof/>
-        </w:rPr>
-        <w:instrText xml:space="preserve"> SEQ Figure \* ARABIC \s 1 </w:instrText>
-      </w:r>
-      <w:r>
-        <w:rPr>
-          <w:noProof/>
-        </w:rPr>
-        <w:fldChar w:fldCharType="separate"/>
-      </w:r>
-      <w:r>
-        <w:rPr>
-          <w:noProof/>
-        </w:rPr>
-        <w:t>5</w:t>
-      </w:r>
-      <w:r>
-        <w:rPr>
-          <w:noProof/>
-        </w:rPr>
-        <w:fldChar w:fldCharType="end"/>
-      </w:r>
+      <w:fldSimple w:instr=" SEQ Figure \* ARABIC \s 1 ">
+        <w:r>
+          <w:rPr>
+            <w:noProof/>
+          </w:rPr>
+          <w:t>5</w:t>
+        </w:r>
+      </w:fldSimple>
       <w:bookmarkEnd w:id="30"/>
       <w:r>
         <w:t xml:space="preserve"> - DC circuit</w:t>
@@ -12630,7 +12586,7 @@
           <v:shape id="_x0000_i1051" type="#_x0000_t75" style="width:7.9pt;height:10.5pt" o:ole="">
             <v:imagedata r:id="rId73" o:title=""/>
           </v:shape>
-          <o:OLEObject Type="Embed" ProgID="Equation.DSMT4" ShapeID="_x0000_i1051" DrawAspect="Content" ObjectID="_1614106431" r:id="rId74"/>
+          <o:OLEObject Type="Embed" ProgID="Equation.DSMT4" ShapeID="_x0000_i1051" DrawAspect="Content" ObjectID="_1614537084" r:id="rId74"/>
         </w:object>
       </w:r>
       <w:r>
@@ -12893,7 +12849,7 @@
           <v:shape id="_x0000_i1052" type="#_x0000_t75" style="width:7.9pt;height:10.5pt" o:ole="">
             <v:imagedata r:id="rId76" o:title=""/>
           </v:shape>
-          <o:OLEObject Type="Embed" ProgID="Equation.DSMT4" ShapeID="_x0000_i1052" DrawAspect="Content" ObjectID="_1614106432" r:id="rId77"/>
+          <o:OLEObject Type="Embed" ProgID="Equation.DSMT4" ShapeID="_x0000_i1052" DrawAspect="Content" ObjectID="_1614537085" r:id="rId77"/>
         </w:object>
       </w:r>
       <w:r>
@@ -13137,7 +13093,7 @@
           <v:shape id="_x0000_i1053" type="#_x0000_t75" style="width:36.75pt;height:14.25pt" o:ole="">
             <v:imagedata r:id="rId78" o:title=""/>
           </v:shape>
-          <o:OLEObject Type="Embed" ProgID="Equation.DSMT4" ShapeID="_x0000_i1053" DrawAspect="Content" ObjectID="_1614106433" r:id="rId79"/>
+          <o:OLEObject Type="Embed" ProgID="Equation.DSMT4" ShapeID="_x0000_i1053" DrawAspect="Content" ObjectID="_1614537086" r:id="rId79"/>
         </w:object>
       </w:r>
       <w:r>
@@ -13290,7 +13246,7 @@
           <v:shape id="_x0000_i1054" type="#_x0000_t75" style="width:41.65pt;height:27pt" o:ole="">
             <v:imagedata r:id="rId80" o:title=""/>
           </v:shape>
-          <o:OLEObject Type="Embed" ProgID="Equation.DSMT4" ShapeID="_x0000_i1054" DrawAspect="Content" ObjectID="_1614106434" r:id="rId81"/>
+          <o:OLEObject Type="Embed" ProgID="Equation.DSMT4" ShapeID="_x0000_i1054" DrawAspect="Content" ObjectID="_1614537087" r:id="rId81"/>
         </w:object>
       </w:r>
       <w:r>
@@ -13446,7 +13402,7 @@
           <v:shape id="_x0000_i1055" type="#_x0000_t75" style="width:60.4pt;height:27pt" o:ole="">
             <v:imagedata r:id="rId82" o:title=""/>
           </v:shape>
-          <o:OLEObject Type="Embed" ProgID="Equation.DSMT4" ShapeID="_x0000_i1055" DrawAspect="Content" ObjectID="_1614106435" r:id="rId83"/>
+          <o:OLEObject Type="Embed" ProgID="Equation.DSMT4" ShapeID="_x0000_i1055" DrawAspect="Content" ObjectID="_1614537088" r:id="rId83"/>
         </w:object>
       </w:r>
       <w:r>
@@ -13602,7 +13558,7 @@
           <v:shape id="_x0000_i1056" type="#_x0000_t75" style="width:39pt;height:14.25pt" o:ole="">
             <v:imagedata r:id="rId84" o:title=""/>
           </v:shape>
-          <o:OLEObject Type="Embed" ProgID="Equation.DSMT4" ShapeID="_x0000_i1056" DrawAspect="Content" ObjectID="_1614106436" r:id="rId85"/>
+          <o:OLEObject Type="Embed" ProgID="Equation.DSMT4" ShapeID="_x0000_i1056" DrawAspect="Content" ObjectID="_1614537089" r:id="rId85"/>
         </w:object>
       </w:r>
       <w:r>
@@ -13783,7 +13739,7 @@
           <v:shape id="_x0000_i1057" type="#_x0000_t75" style="width:107.25pt;height:27pt" o:ole="">
             <v:imagedata r:id="rId86" o:title=""/>
           </v:shape>
-          <o:OLEObject Type="Embed" ProgID="Equation.DSMT4" ShapeID="_x0000_i1057" DrawAspect="Content" ObjectID="_1614106437" r:id="rId87"/>
+          <o:OLEObject Type="Embed" ProgID="Equation.DSMT4" ShapeID="_x0000_i1057" DrawAspect="Content" ObjectID="_1614537090" r:id="rId87"/>
         </w:object>
       </w:r>
       <w:r>
@@ -14055,7 +14011,7 @@
           <v:shape id="_x0000_i1058" type="#_x0000_t75" style="width:99.75pt;height:27pt" o:ole="">
             <v:imagedata r:id="rId88" o:title=""/>
           </v:shape>
-          <o:OLEObject Type="Embed" ProgID="Equation.DSMT4" ShapeID="_x0000_i1058" DrawAspect="Content" ObjectID="_1614106438" r:id="rId89"/>
+          <o:OLEObject Type="Embed" ProgID="Equation.DSMT4" ShapeID="_x0000_i1058" DrawAspect="Content" ObjectID="_1614537091" r:id="rId89"/>
         </w:object>
       </w:r>
       <w:r>
@@ -14226,7 +14182,7 @@
           <v:shape id="_x0000_i1059" type="#_x0000_t75" style="width:131.25pt;height:27pt" o:ole="">
             <v:imagedata r:id="rId90" o:title=""/>
           </v:shape>
-          <o:OLEObject Type="Embed" ProgID="Equation.DSMT4" ShapeID="_x0000_i1059" DrawAspect="Content" ObjectID="_1614106439" r:id="rId91"/>
+          <o:OLEObject Type="Embed" ProgID="Equation.DSMT4" ShapeID="_x0000_i1059" DrawAspect="Content" ObjectID="_1614537092" r:id="rId91"/>
         </w:object>
       </w:r>
       <w:r>
@@ -14373,7 +14329,7 @@
           <v:shape id="_x0000_i1060" type="#_x0000_t75" style="width:72.75pt;height:97.5pt" o:ole="">
             <v:imagedata r:id="rId92" o:title=""/>
           </v:shape>
-          <o:OLEObject Type="Embed" ProgID="Equation.DSMT4" ShapeID="_x0000_i1060" DrawAspect="Content" ObjectID="_1614106440" r:id="rId93"/>
+          <o:OLEObject Type="Embed" ProgID="Equation.DSMT4" ShapeID="_x0000_i1060" DrawAspect="Content" ObjectID="_1614537093" r:id="rId93"/>
         </w:object>
       </w:r>
       <w:r>
@@ -14950,7 +14906,7 @@
           <v:shape id="_x0000_i1061" type="#_x0000_t75" style="width:57pt;height:16.15pt" o:ole="">
             <v:imagedata r:id="rId96" o:title=""/>
           </v:shape>
-          <o:OLEObject Type="Embed" ProgID="Equation.DSMT4" ShapeID="_x0000_i1061" DrawAspect="Content" ObjectID="_1614106441" r:id="rId97"/>
+          <o:OLEObject Type="Embed" ProgID="Equation.DSMT4" ShapeID="_x0000_i1061" DrawAspect="Content" ObjectID="_1614537094" r:id="rId97"/>
         </w:object>
       </w:r>
       <w:r>
@@ -15167,7 +15123,7 @@
           <v:shape id="_x0000_i1062" type="#_x0000_t75" style="width:20.65pt;height:12pt" o:ole="">
             <v:imagedata r:id="rId99" o:title=""/>
           </v:shape>
-          <o:OLEObject Type="Embed" ProgID="Equation.DSMT4" ShapeID="_x0000_i1062" DrawAspect="Content" ObjectID="_1614106442" r:id="rId100"/>
+          <o:OLEObject Type="Embed" ProgID="Equation.DSMT4" ShapeID="_x0000_i1062" DrawAspect="Content" ObjectID="_1614537095" r:id="rId100"/>
         </w:object>
       </w:r>
       <w:r>
@@ -15231,7 +15187,7 @@
           <v:shape id="_x0000_i1063" type="#_x0000_t75" style="width:40.9pt;height:13.9pt" o:ole="">
             <v:imagedata r:id="rId101" o:title=""/>
           </v:shape>
-          <o:OLEObject Type="Embed" ProgID="Equation.DSMT4" ShapeID="_x0000_i1063" DrawAspect="Content" ObjectID="_1614106443" r:id="rId102"/>
+          <o:OLEObject Type="Embed" ProgID="Equation.DSMT4" ShapeID="_x0000_i1063" DrawAspect="Content" ObjectID="_1614537096" r:id="rId102"/>
         </w:object>
       </w:r>
       <w:r>
@@ -15261,7 +15217,7 @@
           <v:shape id="_x0000_i1064" type="#_x0000_t75" style="width:25.9pt;height:12pt" o:ole="">
             <v:imagedata r:id="rId103" o:title=""/>
           </v:shape>
-          <o:OLEObject Type="Embed" ProgID="Equation.DSMT4" ShapeID="_x0000_i1064" DrawAspect="Content" ObjectID="_1614106444" r:id="rId104"/>
+          <o:OLEObject Type="Embed" ProgID="Equation.DSMT4" ShapeID="_x0000_i1064" DrawAspect="Content" ObjectID="_1614537097" r:id="rId104"/>
         </w:object>
       </w:r>
       <w:r>
@@ -15340,7 +15296,7 @@
           <v:shape id="_x0000_i1065" type="#_x0000_t75" style="width:10.5pt;height:13.15pt" o:ole="">
             <v:imagedata r:id="rId105" o:title=""/>
           </v:shape>
-          <o:OLEObject Type="Embed" ProgID="Equation.DSMT4" ShapeID="_x0000_i1065" DrawAspect="Content" ObjectID="_1614106445" r:id="rId106"/>
+          <o:OLEObject Type="Embed" ProgID="Equation.DSMT4" ShapeID="_x0000_i1065" DrawAspect="Content" ObjectID="_1614537098" r:id="rId106"/>
         </w:object>
       </w:r>
       <w:r>
@@ -15378,7 +15334,7 @@
           <v:shape id="_x0000_i1066" type="#_x0000_t75" style="width:10.5pt;height:13.15pt" o:ole="">
             <v:imagedata r:id="rId105" o:title=""/>
           </v:shape>
-          <o:OLEObject Type="Embed" ProgID="Equation.DSMT4" ShapeID="_x0000_i1066" DrawAspect="Content" ObjectID="_1614106446" r:id="rId107"/>
+          <o:OLEObject Type="Embed" ProgID="Equation.DSMT4" ShapeID="_x0000_i1066" DrawAspect="Content" ObjectID="_1614537099" r:id="rId107"/>
         </w:object>
       </w:r>
       <w:r>
@@ -15649,7 +15605,7 @@
           <v:shape id="_x0000_i1067" type="#_x0000_t75" style="width:7.9pt;height:10.9pt" o:ole="">
             <v:imagedata r:id="rId108" o:title=""/>
           </v:shape>
-          <o:OLEObject Type="Embed" ProgID="Equation.DSMT4" ShapeID="_x0000_i1067" DrawAspect="Content" ObjectID="_1614106447" r:id="rId109"/>
+          <o:OLEObject Type="Embed" ProgID="Equation.DSMT4" ShapeID="_x0000_i1067" DrawAspect="Content" ObjectID="_1614537100" r:id="rId109"/>
         </w:object>
       </w:r>
       <w:r>
@@ -15671,7 +15627,7 @@
           <v:shape id="_x0000_i1068" type="#_x0000_t75" style="width:82.5pt;height:27pt" o:ole="">
             <v:imagedata r:id="rId110" o:title=""/>
           </v:shape>
-          <o:OLEObject Type="Embed" ProgID="Equation.DSMT4" ShapeID="_x0000_i1068" DrawAspect="Content" ObjectID="_1614106448" r:id="rId111"/>
+          <o:OLEObject Type="Embed" ProgID="Equation.DSMT4" ShapeID="_x0000_i1068" DrawAspect="Content" ObjectID="_1614537101" r:id="rId111"/>
         </w:object>
       </w:r>
       <w:r>
@@ -15899,7 +15855,7 @@
           <v:shape id="_x0000_i1069" type="#_x0000_t75" style="width:67.5pt;height:13.15pt" o:ole="">
             <v:imagedata r:id="rId112" o:title=""/>
           </v:shape>
-          <o:OLEObject Type="Embed" ProgID="Equation.DSMT4" ShapeID="_x0000_i1069" DrawAspect="Content" ObjectID="_1614106449" r:id="rId113"/>
+          <o:OLEObject Type="Embed" ProgID="Equation.DSMT4" ShapeID="_x0000_i1069" DrawAspect="Content" ObjectID="_1614537102" r:id="rId113"/>
         </w:object>
       </w:r>
       <w:r>
@@ -16025,7 +15981,7 @@
           <v:shape id="_x0000_i1070" type="#_x0000_t75" style="width:42pt;height:13.15pt" o:ole="">
             <v:imagedata r:id="rId114" o:title=""/>
           </v:shape>
-          <o:OLEObject Type="Embed" ProgID="Equation.DSMT4" ShapeID="_x0000_i1070" DrawAspect="Content" ObjectID="_1614106450" r:id="rId115"/>
+          <o:OLEObject Type="Embed" ProgID="Equation.DSMT4" ShapeID="_x0000_i1070" DrawAspect="Content" ObjectID="_1614537103" r:id="rId115"/>
         </w:object>
       </w:r>
       <w:r>
@@ -16055,7 +16011,7 @@
           <v:shape id="_x0000_i1071" type="#_x0000_t75" style="width:54pt;height:13.15pt" o:ole="">
             <v:imagedata r:id="rId116" o:title=""/>
           </v:shape>
-          <o:OLEObject Type="Embed" ProgID="Equation.DSMT4" ShapeID="_x0000_i1071" DrawAspect="Content" ObjectID="_1614106451" r:id="rId117"/>
+          <o:OLEObject Type="Embed" ProgID="Equation.DSMT4" ShapeID="_x0000_i1071" DrawAspect="Content" ObjectID="_1614537104" r:id="rId117"/>
         </w:object>
       </w:r>
       <w:r>
@@ -16127,7 +16083,7 @@
           <v:shape id="_x0000_i1072" type="#_x0000_t75" style="width:42pt;height:13.15pt" o:ole="">
             <v:imagedata r:id="rId114" o:title=""/>
           </v:shape>
-          <o:OLEObject Type="Embed" ProgID="Equation.DSMT4" ShapeID="_x0000_i1072" DrawAspect="Content" ObjectID="_1614106452" r:id="rId118"/>
+          <o:OLEObject Type="Embed" ProgID="Equation.DSMT4" ShapeID="_x0000_i1072" DrawAspect="Content" ObjectID="_1614537105" r:id="rId118"/>
         </w:object>
       </w:r>
       <w:r>
@@ -16174,7 +16130,7 @@
           <v:shape id="_x0000_i1073" type="#_x0000_t75" style="width:30pt;height:13.15pt" o:ole="">
             <v:imagedata r:id="rId119" o:title=""/>
           </v:shape>
-          <o:OLEObject Type="Embed" ProgID="Equation.DSMT4" ShapeID="_x0000_i1073" DrawAspect="Content" ObjectID="_1614106453" r:id="rId120"/>
+          <o:OLEObject Type="Embed" ProgID="Equation.DSMT4" ShapeID="_x0000_i1073" DrawAspect="Content" ObjectID="_1614537106" r:id="rId120"/>
         </w:object>
       </w:r>
       <w:r>
@@ -16266,7 +16222,7 @@
           <v:shape id="_x0000_i1074" type="#_x0000_t75" style="width:36.75pt;height:10.9pt" o:ole="">
             <v:imagedata r:id="rId121" o:title=""/>
           </v:shape>
-          <o:OLEObject Type="Embed" ProgID="Equation.DSMT4" ShapeID="_x0000_i1074" DrawAspect="Content" ObjectID="_1614106454" r:id="rId122"/>
+          <o:OLEObject Type="Embed" ProgID="Equation.DSMT4" ShapeID="_x0000_i1074" DrawAspect="Content" ObjectID="_1614537107" r:id="rId122"/>
         </w:object>
       </w:r>
       <w:r>
@@ -16403,7 +16359,7 @@
           <v:shape id="_x0000_i1075" type="#_x0000_t75" style="width:7.9pt;height:7.9pt" o:ole="">
             <v:imagedata r:id="rId123" o:title=""/>
           </v:shape>
-          <o:OLEObject Type="Embed" ProgID="Equation.DSMT4" ShapeID="_x0000_i1075" DrawAspect="Content" ObjectID="_1614106455" r:id="rId124"/>
+          <o:OLEObject Type="Embed" ProgID="Equation.DSMT4" ShapeID="_x0000_i1075" DrawAspect="Content" ObjectID="_1614537108" r:id="rId124"/>
         </w:object>
       </w:r>
       <w:r>
@@ -16442,7 +16398,7 @@
           <v:shape id="_x0000_i1076" type="#_x0000_t75" style="width:54pt;height:13.15pt" o:ole="">
             <v:imagedata r:id="rId116" o:title=""/>
           </v:shape>
-          <o:OLEObject Type="Embed" ProgID="Equation.DSMT4" ShapeID="_x0000_i1076" DrawAspect="Content" ObjectID="_1614106456" r:id="rId125"/>
+          <o:OLEObject Type="Embed" ProgID="Equation.DSMT4" ShapeID="_x0000_i1076" DrawAspect="Content" ObjectID="_1614537109" r:id="rId125"/>
         </w:object>
       </w:r>
       <w:r>
@@ -16483,7 +16439,7 @@
           <v:shape id="_x0000_i1077" type="#_x0000_t75" style="width:9.4pt;height:10.5pt" o:ole="">
             <v:imagedata r:id="rId126" o:title=""/>
           </v:shape>
-          <o:OLEObject Type="Embed" ProgID="Equation.DSMT4" ShapeID="_x0000_i1077" DrawAspect="Content" ObjectID="_1614106457" r:id="rId127"/>
+          <o:OLEObject Type="Embed" ProgID="Equation.DSMT4" ShapeID="_x0000_i1077" DrawAspect="Content" ObjectID="_1614537110" r:id="rId127"/>
         </w:object>
       </w:r>
       <w:r>
@@ -16521,7 +16477,7 @@
           <v:shape id="_x0000_i1078" type="#_x0000_t75" style="width:30pt;height:13.15pt" o:ole="">
             <v:imagedata r:id="rId119" o:title=""/>
           </v:shape>
-          <o:OLEObject Type="Embed" ProgID="Equation.DSMT4" ShapeID="_x0000_i1078" DrawAspect="Content" ObjectID="_1614106458" r:id="rId128"/>
+          <o:OLEObject Type="Embed" ProgID="Equation.DSMT4" ShapeID="_x0000_i1078" DrawAspect="Content" ObjectID="_1614537111" r:id="rId128"/>
         </w:object>
       </w:r>
       <w:r>
@@ -16554,7 +16510,7 @@
           <v:shape id="_x0000_i1079" type="#_x0000_t75" style="width:10.5pt;height:10.9pt" o:ole="">
             <v:imagedata r:id="rId129" o:title=""/>
           </v:shape>
-          <o:OLEObject Type="Embed" ProgID="Equation.DSMT4" ShapeID="_x0000_i1079" DrawAspect="Content" ObjectID="_1614106459" r:id="rId130"/>
+          <o:OLEObject Type="Embed" ProgID="Equation.DSMT4" ShapeID="_x0000_i1079" DrawAspect="Content" ObjectID="_1614537112" r:id="rId130"/>
         </w:object>
       </w:r>
       <w:r>
@@ -16584,7 +16540,7 @@
           <v:shape id="_x0000_i1080" type="#_x0000_t75" style="width:42pt;height:13.15pt" o:ole="">
             <v:imagedata r:id="rId114" o:title=""/>
           </v:shape>
-          <o:OLEObject Type="Embed" ProgID="Equation.DSMT4" ShapeID="_x0000_i1080" DrawAspect="Content" ObjectID="_1614106460" r:id="rId131"/>
+          <o:OLEObject Type="Embed" ProgID="Equation.DSMT4" ShapeID="_x0000_i1080" DrawAspect="Content" ObjectID="_1614537113" r:id="rId131"/>
         </w:object>
       </w:r>
       <w:r>
@@ -16631,7 +16587,7 @@
           <v:shape id="_x0000_i1081" type="#_x0000_t75" style="width:10.5pt;height:10.9pt" o:ole="">
             <v:imagedata r:id="rId129" o:title=""/>
           </v:shape>
-          <o:OLEObject Type="Embed" ProgID="Equation.DSMT4" ShapeID="_x0000_i1081" DrawAspect="Content" ObjectID="_1614106461" r:id="rId132"/>
+          <o:OLEObject Type="Embed" ProgID="Equation.DSMT4" ShapeID="_x0000_i1081" DrawAspect="Content" ObjectID="_1614537114" r:id="rId132"/>
         </w:object>
       </w:r>
       <w:r>
@@ -16661,7 +16617,7 @@
           <v:shape id="_x0000_i1082" type="#_x0000_t75" style="width:7.9pt;height:7.9pt" o:ole="">
             <v:imagedata r:id="rId123" o:title=""/>
           </v:shape>
-          <o:OLEObject Type="Embed" ProgID="Equation.DSMT4" ShapeID="_x0000_i1082" DrawAspect="Content" ObjectID="_1614106462" r:id="rId133"/>
+          <o:OLEObject Type="Embed" ProgID="Equation.DSMT4" ShapeID="_x0000_i1082" DrawAspect="Content" ObjectID="_1614537115" r:id="rId133"/>
         </w:object>
       </w:r>
       <w:r>
@@ -16696,7 +16652,7 @@
           <v:shape id="_x0000_i1083" type="#_x0000_t75" style="width:28.9pt;height:10.9pt" o:ole="">
             <v:imagedata r:id="rId134" o:title=""/>
           </v:shape>
-          <o:OLEObject Type="Embed" ProgID="Equation.DSMT4" ShapeID="_x0000_i1083" DrawAspect="Content" ObjectID="_1614106463" r:id="rId135"/>
+          <o:OLEObject Type="Embed" ProgID="Equation.DSMT4" ShapeID="_x0000_i1083" DrawAspect="Content" ObjectID="_1614537116" r:id="rId135"/>
         </w:object>
       </w:r>
       <w:r>
@@ -16758,7 +16714,7 @@
           <v:shape id="_x0000_i1084" type="#_x0000_t75" style="width:30pt;height:13.15pt" o:ole="">
             <v:imagedata r:id="rId119" o:title=""/>
           </v:shape>
-          <o:OLEObject Type="Embed" ProgID="Equation.DSMT4" ShapeID="_x0000_i1084" DrawAspect="Content" ObjectID="_1614106464" r:id="rId136"/>
+          <o:OLEObject Type="Embed" ProgID="Equation.DSMT4" ShapeID="_x0000_i1084" DrawAspect="Content" ObjectID="_1614537117" r:id="rId136"/>
         </w:object>
       </w:r>
       <w:r>
@@ -16788,7 +16744,7 @@
           <v:shape id="_x0000_i1085" type="#_x0000_t75" style="width:10.5pt;height:10.9pt" o:ole="">
             <v:imagedata r:id="rId129" o:title=""/>
           </v:shape>
-          <o:OLEObject Type="Embed" ProgID="Equation.DSMT4" ShapeID="_x0000_i1085" DrawAspect="Content" ObjectID="_1614106465" r:id="rId137"/>
+          <o:OLEObject Type="Embed" ProgID="Equation.DSMT4" ShapeID="_x0000_i1085" DrawAspect="Content" ObjectID="_1614537118" r:id="rId137"/>
         </w:object>
       </w:r>
       <w:r>
@@ -16843,7 +16799,7 @@
           <v:shape id="_x0000_i1086" type="#_x0000_t75" style="width:42pt;height:13.15pt" o:ole="">
             <v:imagedata r:id="rId114" o:title=""/>
           </v:shape>
-          <o:OLEObject Type="Embed" ProgID="Equation.DSMT4" ShapeID="_x0000_i1086" DrawAspect="Content" ObjectID="_1614106466" r:id="rId138"/>
+          <o:OLEObject Type="Embed" ProgID="Equation.DSMT4" ShapeID="_x0000_i1086" DrawAspect="Content" ObjectID="_1614537119" r:id="rId138"/>
         </w:object>
       </w:r>
       <w:r>
@@ -16873,7 +16829,7 @@
           <v:shape id="_x0000_i1087" type="#_x0000_t75" style="width:7.9pt;height:7.9pt" o:ole="">
             <v:imagedata r:id="rId123" o:title=""/>
           </v:shape>
-          <o:OLEObject Type="Embed" ProgID="Equation.DSMT4" ShapeID="_x0000_i1087" DrawAspect="Content" ObjectID="_1614106467" r:id="rId139"/>
+          <o:OLEObject Type="Embed" ProgID="Equation.DSMT4" ShapeID="_x0000_i1087" DrawAspect="Content" ObjectID="_1614537120" r:id="rId139"/>
         </w:object>
       </w:r>
       <w:r>
@@ -16911,7 +16867,7 @@
           <v:shape id="_x0000_i1088" type="#_x0000_t75" style="width:9.4pt;height:10.5pt" o:ole="">
             <v:imagedata r:id="rId126" o:title=""/>
           </v:shape>
-          <o:OLEObject Type="Embed" ProgID="Equation.DSMT4" ShapeID="_x0000_i1088" DrawAspect="Content" ObjectID="_1614106468" r:id="rId140"/>
+          <o:OLEObject Type="Embed" ProgID="Equation.DSMT4" ShapeID="_x0000_i1088" DrawAspect="Content" ObjectID="_1614537121" r:id="rId140"/>
         </w:object>
       </w:r>
       <w:r>
@@ -16964,7 +16920,7 @@
           <v:shape id="_x0000_i1089" type="#_x0000_t75" style="width:30pt;height:13.15pt" o:ole="">
             <v:imagedata r:id="rId119" o:title=""/>
           </v:shape>
-          <o:OLEObject Type="Embed" ProgID="Equation.DSMT4" ShapeID="_x0000_i1089" DrawAspect="Content" ObjectID="_1614106469" r:id="rId141"/>
+          <o:OLEObject Type="Embed" ProgID="Equation.DSMT4" ShapeID="_x0000_i1089" DrawAspect="Content" ObjectID="_1614537122" r:id="rId141"/>
         </w:object>
       </w:r>
       <w:r>
@@ -16994,7 +16950,7 @@
           <v:shape id="_x0000_i1090" type="#_x0000_t75" style="width:42pt;height:13.15pt" o:ole="">
             <v:imagedata r:id="rId114" o:title=""/>
           </v:shape>
-          <o:OLEObject Type="Embed" ProgID="Equation.DSMT4" ShapeID="_x0000_i1090" DrawAspect="Content" ObjectID="_1614106470" r:id="rId142"/>
+          <o:OLEObject Type="Embed" ProgID="Equation.DSMT4" ShapeID="_x0000_i1090" DrawAspect="Content" ObjectID="_1614537123" r:id="rId142"/>
         </w:object>
       </w:r>
       <w:r>
@@ -17055,7 +17011,7 @@
           <v:shape id="_x0000_i1091" type="#_x0000_t75" style="width:42pt;height:13.15pt" o:ole="">
             <v:imagedata r:id="rId114" o:title=""/>
           </v:shape>
-          <o:OLEObject Type="Embed" ProgID="Equation.DSMT4" ShapeID="_x0000_i1091" DrawAspect="Content" ObjectID="_1614106471" r:id="rId143"/>
+          <o:OLEObject Type="Embed" ProgID="Equation.DSMT4" ShapeID="_x0000_i1091" DrawAspect="Content" ObjectID="_1614537124" r:id="rId143"/>
         </w:object>
       </w:r>
       <w:r>
@@ -17093,7 +17049,7 @@
           <v:shape id="_x0000_i1092" type="#_x0000_t75" style="width:30pt;height:13.15pt" o:ole="">
             <v:imagedata r:id="rId119" o:title=""/>
           </v:shape>
-          <o:OLEObject Type="Embed" ProgID="Equation.DSMT4" ShapeID="_x0000_i1092" DrawAspect="Content" ObjectID="_1614106472" r:id="rId144"/>
+          <o:OLEObject Type="Embed" ProgID="Equation.DSMT4" ShapeID="_x0000_i1092" DrawAspect="Content" ObjectID="_1614537125" r:id="rId144"/>
         </w:object>
       </w:r>
       <w:r>
@@ -17291,7 +17247,7 @@
           <v:shape id="_x0000_i1093" type="#_x0000_t75" style="width:10.9pt;height:10.9pt" o:ole="">
             <v:imagedata r:id="rId145" o:title=""/>
           </v:shape>
-          <o:OLEObject Type="Embed" ProgID="Equation.DSMT4" ShapeID="_x0000_i1093" DrawAspect="Content" ObjectID="_1614106473" r:id="rId146"/>
+          <o:OLEObject Type="Embed" ProgID="Equation.DSMT4" ShapeID="_x0000_i1093" DrawAspect="Content" ObjectID="_1614537126" r:id="rId146"/>
         </w:object>
       </w:r>
       <w:r>
@@ -17321,7 +17277,7 @@
           <v:shape id="_x0000_i1094" type="#_x0000_t75" style="width:10.9pt;height:10.9pt" o:ole="">
             <v:imagedata r:id="rId147" o:title=""/>
           </v:shape>
-          <o:OLEObject Type="Embed" ProgID="Equation.DSMT4" ShapeID="_x0000_i1094" DrawAspect="Content" ObjectID="_1614106474" r:id="rId148"/>
+          <o:OLEObject Type="Embed" ProgID="Equation.DSMT4" ShapeID="_x0000_i1094" DrawAspect="Content" ObjectID="_1614537127" r:id="rId148"/>
         </w:object>
       </w:r>
       <w:r>
@@ -17351,7 +17307,7 @@
           <v:shape id="_x0000_i1095" type="#_x0000_t75" style="width:30pt;height:13.15pt" o:ole="">
             <v:imagedata r:id="rId149" o:title=""/>
           </v:shape>
-          <o:OLEObject Type="Embed" ProgID="Equation.DSMT4" ShapeID="_x0000_i1095" DrawAspect="Content" ObjectID="_1614106475" r:id="rId150"/>
+          <o:OLEObject Type="Embed" ProgID="Equation.DSMT4" ShapeID="_x0000_i1095" DrawAspect="Content" ObjectID="_1614537128" r:id="rId150"/>
         </w:object>
       </w:r>
       <w:r>
@@ -17389,7 +17345,7 @@
           <v:shape id="_x0000_i1096" type="#_x0000_t75" style="width:10.9pt;height:10.9pt" o:ole="">
             <v:imagedata r:id="rId151" o:title=""/>
           </v:shape>
-          <o:OLEObject Type="Embed" ProgID="Equation.DSMT4" ShapeID="_x0000_i1096" DrawAspect="Content" ObjectID="_1614106476" r:id="rId152"/>
+          <o:OLEObject Type="Embed" ProgID="Equation.DSMT4" ShapeID="_x0000_i1096" DrawAspect="Content" ObjectID="_1614537129" r:id="rId152"/>
         </w:object>
       </w:r>
       <w:r>
@@ -17411,7 +17367,7 @@
           <v:shape id="_x0000_i1097" type="#_x0000_t75" style="width:30pt;height:13.15pt" o:ole="">
             <v:imagedata r:id="rId153" o:title=""/>
           </v:shape>
-          <o:OLEObject Type="Embed" ProgID="Equation.DSMT4" ShapeID="_x0000_i1097" DrawAspect="Content" ObjectID="_1614106477" r:id="rId154"/>
+          <o:OLEObject Type="Embed" ProgID="Equation.DSMT4" ShapeID="_x0000_i1097" DrawAspect="Content" ObjectID="_1614537130" r:id="rId154"/>
         </w:object>
       </w:r>
       <w:r>
@@ -17449,7 +17405,7 @@
           <v:shape id="_x0000_i1098" type="#_x0000_t75" style="width:10.9pt;height:10.9pt" o:ole="">
             <v:imagedata r:id="rId155" o:title=""/>
           </v:shape>
-          <o:OLEObject Type="Embed" ProgID="Equation.DSMT4" ShapeID="_x0000_i1098" DrawAspect="Content" ObjectID="_1614106478" r:id="rId156"/>
+          <o:OLEObject Type="Embed" ProgID="Equation.DSMT4" ShapeID="_x0000_i1098" DrawAspect="Content" ObjectID="_1614537131" r:id="rId156"/>
         </w:object>
       </w:r>
       <w:r>
@@ -17487,7 +17443,7 @@
           <v:shape id="_x0000_i1099" type="#_x0000_t75" style="width:30pt;height:13.15pt" o:ole="">
             <v:imagedata r:id="rId157" o:title=""/>
           </v:shape>
-          <o:OLEObject Type="Embed" ProgID="Equation.DSMT4" ShapeID="_x0000_i1099" DrawAspect="Content" ObjectID="_1614106479" r:id="rId158"/>
+          <o:OLEObject Type="Embed" ProgID="Equation.DSMT4" ShapeID="_x0000_i1099" DrawAspect="Content" ObjectID="_1614537132" r:id="rId158"/>
         </w:object>
       </w:r>
       <w:r>
@@ -17509,7 +17465,7 @@
           <v:shape id="_x0000_i1100" type="#_x0000_t75" style="width:10.9pt;height:10.9pt" o:ole="">
             <v:imagedata r:id="rId159" o:title=""/>
           </v:shape>
-          <o:OLEObject Type="Embed" ProgID="Equation.DSMT4" ShapeID="_x0000_i1100" DrawAspect="Content" ObjectID="_1614106480" r:id="rId160"/>
+          <o:OLEObject Type="Embed" ProgID="Equation.DSMT4" ShapeID="_x0000_i1100" DrawAspect="Content" ObjectID="_1614537133" r:id="rId160"/>
         </w:object>
       </w:r>
       <w:r>
@@ -17536,7 +17492,7 @@
           <v:shape id="_x0000_i1101" type="#_x0000_t75" style="width:84pt;height:27pt" o:ole="">
             <v:imagedata r:id="rId161" o:title=""/>
           </v:shape>
-          <o:OLEObject Type="Embed" ProgID="Equation.DSMT4" ShapeID="_x0000_i1101" DrawAspect="Content" ObjectID="_1614106481" r:id="rId162"/>
+          <o:OLEObject Type="Embed" ProgID="Equation.DSMT4" ShapeID="_x0000_i1101" DrawAspect="Content" ObjectID="_1614537134" r:id="rId162"/>
         </w:object>
       </w:r>
       <w:r>
@@ -17830,7 +17786,7 @@
           <v:shape id="_x0000_i1102" type="#_x0000_t75" style="width:12pt;height:13.9pt" o:ole="">
             <v:imagedata r:id="rId164" o:title=""/>
           </v:shape>
-          <o:OLEObject Type="Embed" ProgID="Equation.DSMT4" ShapeID="_x0000_i1102" DrawAspect="Content" ObjectID="_1614106482" r:id="rId165"/>
+          <o:OLEObject Type="Embed" ProgID="Equation.DSMT4" ShapeID="_x0000_i1102" DrawAspect="Content" ObjectID="_1614537135" r:id="rId165"/>
         </w:object>
       </w:r>
       <w:r>
@@ -17945,7 +17901,7 @@
           <v:shape id="_x0000_i1103" type="#_x0000_t75" style="width:123.4pt;height:15pt" o:ole="">
             <v:imagedata r:id="rId166" o:title=""/>
           </v:shape>
-          <o:OLEObject Type="Embed" ProgID="Equation.DSMT4" ShapeID="_x0000_i1103" DrawAspect="Content" ObjectID="_1614106483" r:id="rId167"/>
+          <o:OLEObject Type="Embed" ProgID="Equation.DSMT4" ShapeID="_x0000_i1103" DrawAspect="Content" ObjectID="_1614537136" r:id="rId167"/>
         </w:object>
       </w:r>
       <w:r>
@@ -18112,7 +18068,7 @@
           <v:shape id="_x0000_i1104" type="#_x0000_t75" style="width:25.5pt;height:13.15pt" o:ole="">
             <v:imagedata r:id="rId168" o:title=""/>
           </v:shape>
-          <o:OLEObject Type="Embed" ProgID="Equation.DSMT4" ShapeID="_x0000_i1104" DrawAspect="Content" ObjectID="_1614106484" r:id="rId169"/>
+          <o:OLEObject Type="Embed" ProgID="Equation.DSMT4" ShapeID="_x0000_i1104" DrawAspect="Content" ObjectID="_1614537137" r:id="rId169"/>
         </w:object>
       </w:r>
       <w:r>
@@ -18134,7 +18090,7 @@
           <v:shape id="_x0000_i1105" type="#_x0000_t75" style="width:10.9pt;height:13.9pt" o:ole="">
             <v:imagedata r:id="rId170" o:title=""/>
           </v:shape>
-          <o:OLEObject Type="Embed" ProgID="Equation.DSMT4" ShapeID="_x0000_i1105" DrawAspect="Content" ObjectID="_1614106485" r:id="rId171"/>
+          <o:OLEObject Type="Embed" ProgID="Equation.DSMT4" ShapeID="_x0000_i1105" DrawAspect="Content" ObjectID="_1614537138" r:id="rId171"/>
         </w:object>
       </w:r>
       <w:r>
@@ -18156,7 +18112,7 @@
           <v:shape id="_x0000_i1106" type="#_x0000_t75" style="width:13.9pt;height:15pt" o:ole="">
             <v:imagedata r:id="rId172" o:title=""/>
           </v:shape>
-          <o:OLEObject Type="Embed" ProgID="Equation.DSMT4" ShapeID="_x0000_i1106" DrawAspect="Content" ObjectID="_1614106486" r:id="rId173"/>
+          <o:OLEObject Type="Embed" ProgID="Equation.DSMT4" ShapeID="_x0000_i1106" DrawAspect="Content" ObjectID="_1614537139" r:id="rId173"/>
         </w:object>
       </w:r>
       <w:r>
@@ -18263,7 +18219,7 @@
           <v:shape id="_x0000_i1107" type="#_x0000_t75" style="width:85.15pt;height:28.15pt" o:ole="">
             <v:imagedata r:id="rId174" o:title=""/>
           </v:shape>
-          <o:OLEObject Type="Embed" ProgID="Equation.DSMT4" ShapeID="_x0000_i1107" DrawAspect="Content" ObjectID="_1614106487" r:id="rId175"/>
+          <o:OLEObject Type="Embed" ProgID="Equation.DSMT4" ShapeID="_x0000_i1107" DrawAspect="Content" ObjectID="_1614537140" r:id="rId175"/>
         </w:object>
       </w:r>
       <w:r>
@@ -18397,7 +18353,7 @@
           <v:shape id="_x0000_i1108" type="#_x0000_t75" style="width:30pt;height:13.15pt" o:ole="">
             <v:imagedata r:id="rId176" o:title=""/>
           </v:shape>
-          <o:OLEObject Type="Embed" ProgID="Equation.DSMT4" ShapeID="_x0000_i1108" DrawAspect="Content" ObjectID="_1614106488" r:id="rId177"/>
+          <o:OLEObject Type="Embed" ProgID="Equation.DSMT4" ShapeID="_x0000_i1108" DrawAspect="Content" ObjectID="_1614537141" r:id="rId177"/>
         </w:object>
       </w:r>
       <w:r>
@@ -18452,7 +18408,7 @@
           <v:shape id="_x0000_i1109" type="#_x0000_t75" style="width:30pt;height:13.15pt" o:ole="">
             <v:imagedata r:id="rId178" o:title=""/>
           </v:shape>
-          <o:OLEObject Type="Embed" ProgID="Equation.DSMT4" ShapeID="_x0000_i1109" DrawAspect="Content" ObjectID="_1614106489" r:id="rId179"/>
+          <o:OLEObject Type="Embed" ProgID="Equation.DSMT4" ShapeID="_x0000_i1109" DrawAspect="Content" ObjectID="_1614537142" r:id="rId179"/>
         </w:object>
       </w:r>
       <w:r>
@@ -18507,7 +18463,7 @@
           <v:shape id="_x0000_i1110" type="#_x0000_t75" style="width:25.9pt;height:12pt" o:ole="">
             <v:imagedata r:id="rId180" o:title=""/>
           </v:shape>
-          <o:OLEObject Type="Embed" ProgID="Equation.DSMT4" ShapeID="_x0000_i1110" DrawAspect="Content" ObjectID="_1614106490" r:id="rId181"/>
+          <o:OLEObject Type="Embed" ProgID="Equation.DSMT4" ShapeID="_x0000_i1110" DrawAspect="Content" ObjectID="_1614537143" r:id="rId181"/>
         </w:object>
       </w:r>
       <w:r>
@@ -18545,7 +18501,7 @@
           <v:shape id="_x0000_i1111" type="#_x0000_t75" style="width:15pt;height:13.15pt" o:ole="">
             <v:imagedata r:id="rId182" o:title=""/>
           </v:shape>
-          <o:OLEObject Type="Embed" ProgID="Equation.DSMT4" ShapeID="_x0000_i1111" DrawAspect="Content" ObjectID="_1614106491" r:id="rId183"/>
+          <o:OLEObject Type="Embed" ProgID="Equation.DSMT4" ShapeID="_x0000_i1111" DrawAspect="Content" ObjectID="_1614537144" r:id="rId183"/>
         </w:object>
       </w:r>
       <w:r>
@@ -18583,7 +18539,7 @@
           <v:shape id="_x0000_i1112" type="#_x0000_t75" style="width:15pt;height:13.15pt" o:ole="">
             <v:imagedata r:id="rId184" o:title=""/>
           </v:shape>
-          <o:OLEObject Type="Embed" ProgID="Equation.DSMT4" ShapeID="_x0000_i1112" DrawAspect="Content" ObjectID="_1614106492" r:id="rId185"/>
+          <o:OLEObject Type="Embed" ProgID="Equation.DSMT4" ShapeID="_x0000_i1112" DrawAspect="Content" ObjectID="_1614537145" r:id="rId185"/>
         </w:object>
       </w:r>
       <w:r>
@@ -18630,7 +18586,7 @@
           <v:shape id="_x0000_i1113" type="#_x0000_t75" style="width:15pt;height:13.15pt" o:ole="">
             <v:imagedata r:id="rId182" o:title=""/>
           </v:shape>
-          <o:OLEObject Type="Embed" ProgID="Equation.DSMT4" ShapeID="_x0000_i1113" DrawAspect="Content" ObjectID="_1614106493" r:id="rId186"/>
+          <o:OLEObject Type="Embed" ProgID="Equation.DSMT4" ShapeID="_x0000_i1113" DrawAspect="Content" ObjectID="_1614537146" r:id="rId186"/>
         </w:object>
       </w:r>
       <w:r>
@@ -18660,7 +18616,7 @@
           <v:shape id="_x0000_i1114" type="#_x0000_t75" style="width:15pt;height:13.15pt" o:ole="">
             <v:imagedata r:id="rId184" o:title=""/>
           </v:shape>
-          <o:OLEObject Type="Embed" ProgID="Equation.DSMT4" ShapeID="_x0000_i1114" DrawAspect="Content" ObjectID="_1614106494" r:id="rId187"/>
+          <o:OLEObject Type="Embed" ProgID="Equation.DSMT4" ShapeID="_x0000_i1114" DrawAspect="Content" ObjectID="_1614537147" r:id="rId187"/>
         </w:object>
       </w:r>
       <w:r>
@@ -18690,7 +18646,7 @@
           <v:shape id="_x0000_i1115" type="#_x0000_t75" style="width:63.75pt;height:13.15pt" o:ole="">
             <v:imagedata r:id="rId188" o:title=""/>
           </v:shape>
-          <o:OLEObject Type="Embed" ProgID="Equation.DSMT4" ShapeID="_x0000_i1115" DrawAspect="Content" ObjectID="_1614106495" r:id="rId189"/>
+          <o:OLEObject Type="Embed" ProgID="Equation.DSMT4" ShapeID="_x0000_i1115" DrawAspect="Content" ObjectID="_1614537148" r:id="rId189"/>
         </w:object>
       </w:r>
       <w:r>
@@ -18712,7 +18668,7 @@
           <v:shape id="_x0000_i1116" type="#_x0000_t75" style="width:63.75pt;height:13.15pt" o:ole="">
             <v:imagedata r:id="rId190" o:title=""/>
           </v:shape>
-          <o:OLEObject Type="Embed" ProgID="Equation.DSMT4" ShapeID="_x0000_i1116" DrawAspect="Content" ObjectID="_1614106496" r:id="rId191"/>
+          <o:OLEObject Type="Embed" ProgID="Equation.DSMT4" ShapeID="_x0000_i1116" DrawAspect="Content" ObjectID="_1614537149" r:id="rId191"/>
         </w:object>
       </w:r>
       <w:r>
@@ -18742,7 +18698,7 @@
           <v:shape id="_x0000_i1117" type="#_x0000_t75" style="width:63.75pt;height:13.15pt" o:ole="">
             <v:imagedata r:id="rId188" o:title=""/>
           </v:shape>
-          <o:OLEObject Type="Embed" ProgID="Equation.DSMT4" ShapeID="_x0000_i1117" DrawAspect="Content" ObjectID="_1614106497" r:id="rId192"/>
+          <o:OLEObject Type="Embed" ProgID="Equation.DSMT4" ShapeID="_x0000_i1117" DrawAspect="Content" ObjectID="_1614537150" r:id="rId192"/>
         </w:object>
       </w:r>
       <w:r>
@@ -18780,7 +18736,7 @@
           <v:shape id="_x0000_i1118" type="#_x0000_t75" style="width:63.75pt;height:13.15pt" o:ole="">
             <v:imagedata r:id="rId193" o:title=""/>
           </v:shape>
-          <o:OLEObject Type="Embed" ProgID="Equation.DSMT4" ShapeID="_x0000_i1118" DrawAspect="Content" ObjectID="_1614106498" r:id="rId194"/>
+          <o:OLEObject Type="Embed" ProgID="Equation.DSMT4" ShapeID="_x0000_i1118" DrawAspect="Content" ObjectID="_1614537151" r:id="rId194"/>
         </w:object>
       </w:r>
       <w:r>
@@ -18994,6 +18950,9 @@
         <w:t xml:space="preserve">Figure </w:t>
       </w:r>
       <w:r>
+        <w:rPr>
+          <w:lang w:val="en-US"/>
+        </w:rPr>
         <w:fldChar w:fldCharType="begin"/>
       </w:r>
       <w:r>
@@ -19003,6 +18962,9 @@
         <w:instrText xml:space="preserve"> STYLEREF 1 \s </w:instrText>
       </w:r>
       <w:r>
+        <w:rPr>
+          <w:lang w:val="en-US"/>
+        </w:rPr>
         <w:fldChar w:fldCharType="separate"/>
       </w:r>
       <w:r>
@@ -19013,6 +18975,9 @@
         <w:t>3</w:t>
       </w:r>
       <w:r>
+        <w:rPr>
+          <w:lang w:val="en-US"/>
+        </w:rPr>
         <w:fldChar w:fldCharType="end"/>
       </w:r>
       <w:r>
@@ -19022,6 +18987,9 @@
         <w:t>.</w:t>
       </w:r>
       <w:r>
+        <w:rPr>
+          <w:lang w:val="en-US"/>
+        </w:rPr>
         <w:fldChar w:fldCharType="begin"/>
       </w:r>
       <w:r>
@@ -19031,6 +18999,9 @@
         <w:instrText xml:space="preserve"> SEQ Figure \* ARABIC \s 1 </w:instrText>
       </w:r>
       <w:r>
+        <w:rPr>
+          <w:lang w:val="en-US"/>
+        </w:rPr>
         <w:fldChar w:fldCharType="separate"/>
       </w:r>
       <w:r>
@@ -19041,6 +19012,9 @@
         <w:t>3</w:t>
       </w:r>
       <w:r>
+        <w:rPr>
+          <w:lang w:val="en-US"/>
+        </w:rPr>
         <w:fldChar w:fldCharType="end"/>
       </w:r>
       <w:bookmarkEnd w:id="49"/>
@@ -19180,7 +19154,7 @@
           <v:shape id="_x0000_i1119" type="#_x0000_t75" style="width:43.15pt;height:16.9pt" o:ole="">
             <v:imagedata r:id="rId196" o:title=""/>
           </v:shape>
-          <o:OLEObject Type="Embed" ProgID="Equation.DSMT4" ShapeID="_x0000_i1119" DrawAspect="Content" ObjectID="_1614106499" r:id="rId197"/>
+          <o:OLEObject Type="Embed" ProgID="Equation.DSMT4" ShapeID="_x0000_i1119" DrawAspect="Content" ObjectID="_1614537152" r:id="rId197"/>
         </w:object>
       </w:r>
       <w:r>
@@ -19342,7 +19316,7 @@
           <v:shape id="_x0000_i1120" type="#_x0000_t75" style="width:24.4pt;height:13.9pt" o:ole="">
             <v:imagedata r:id="rId198" o:title=""/>
           </v:shape>
-          <o:OLEObject Type="Embed" ProgID="Equation.DSMT4" ShapeID="_x0000_i1120" DrawAspect="Content" ObjectID="_1614106500" r:id="rId199"/>
+          <o:OLEObject Type="Embed" ProgID="Equation.DSMT4" ShapeID="_x0000_i1120" DrawAspect="Content" ObjectID="_1614537153" r:id="rId199"/>
         </w:object>
       </w:r>
       <w:r>
@@ -19372,7 +19346,7 @@
           <v:shape id="_x0000_i1121" type="#_x0000_t75" style="width:50.25pt;height:15pt" o:ole="">
             <v:imagedata r:id="rId200" o:title=""/>
           </v:shape>
-          <o:OLEObject Type="Embed" ProgID="Equation.DSMT4" ShapeID="_x0000_i1121" DrawAspect="Content" ObjectID="_1614106501" r:id="rId201"/>
+          <o:OLEObject Type="Embed" ProgID="Equation.DSMT4" ShapeID="_x0000_i1121" DrawAspect="Content" ObjectID="_1614537154" r:id="rId201"/>
         </w:object>
       </w:r>
       <w:r>
@@ -19394,7 +19368,7 @@
           <v:shape id="_x0000_i1122" type="#_x0000_t75" style="width:20.65pt;height:13.15pt" o:ole="">
             <v:imagedata r:id="rId202" o:title=""/>
           </v:shape>
-          <o:OLEObject Type="Embed" ProgID="Equation.DSMT4" ShapeID="_x0000_i1122" DrawAspect="Content" ObjectID="_1614106502" r:id="rId203"/>
+          <o:OLEObject Type="Embed" ProgID="Equation.DSMT4" ShapeID="_x0000_i1122" DrawAspect="Content" ObjectID="_1614537155" r:id="rId203"/>
         </w:object>
       </w:r>
       <w:r>
@@ -19416,7 +19390,7 @@
           <v:shape id="_x0000_i1123" type="#_x0000_t75" style="width:100.9pt;height:15pt" o:ole="">
             <v:imagedata r:id="rId204" o:title=""/>
           </v:shape>
-          <o:OLEObject Type="Embed" ProgID="Equation.DSMT4" ShapeID="_x0000_i1123" DrawAspect="Content" ObjectID="_1614106503" r:id="rId205"/>
+          <o:OLEObject Type="Embed" ProgID="Equation.DSMT4" ShapeID="_x0000_i1123" DrawAspect="Content" ObjectID="_1614537156" r:id="rId205"/>
         </w:object>
       </w:r>
       <w:r>
@@ -19463,7 +19437,7 @@
           <v:shape id="_x0000_i1124" type="#_x0000_t75" style="width:49.15pt;height:15pt" o:ole="">
             <v:imagedata r:id="rId206" o:title=""/>
           </v:shape>
-          <o:OLEObject Type="Embed" ProgID="Equation.DSMT4" ShapeID="_x0000_i1124" DrawAspect="Content" ObjectID="_1614106504" r:id="rId207"/>
+          <o:OLEObject Type="Embed" ProgID="Equation.DSMT4" ShapeID="_x0000_i1124" DrawAspect="Content" ObjectID="_1614537157" r:id="rId207"/>
         </w:object>
       </w:r>
       <w:r>
@@ -19541,7 +19515,7 @@
           <v:shape id="_x0000_i1125" type="#_x0000_t75" style="width:15pt;height:19.15pt" o:ole="">
             <v:imagedata r:id="rId208" o:title=""/>
           </v:shape>
-          <o:OLEObject Type="Embed" ProgID="Equation.DSMT4" ShapeID="_x0000_i1125" DrawAspect="Content" ObjectID="_1614106505" r:id="rId209"/>
+          <o:OLEObject Type="Embed" ProgID="Equation.DSMT4" ShapeID="_x0000_i1125" DrawAspect="Content" ObjectID="_1614537158" r:id="rId209"/>
         </w:object>
       </w:r>
       <w:r>
@@ -19612,7 +19586,7 @@
           <v:shape id="_x0000_i1126" type="#_x0000_t75" style="width:34.15pt;height:28.15pt" o:ole="">
             <v:imagedata r:id="rId210" o:title=""/>
           </v:shape>
-          <o:OLEObject Type="Embed" ProgID="Equation.DSMT4" ShapeID="_x0000_i1126" DrawAspect="Content" ObjectID="_1614106506" r:id="rId211"/>
+          <o:OLEObject Type="Embed" ProgID="Equation.DSMT4" ShapeID="_x0000_i1126" DrawAspect="Content" ObjectID="_1614537159" r:id="rId211"/>
         </w:object>
       </w:r>
       <w:r>
@@ -19642,7 +19616,7 @@
           <v:shape id="_x0000_i1127" type="#_x0000_t75" style="width:34.15pt;height:27pt" o:ole="">
             <v:imagedata r:id="rId212" o:title=""/>
           </v:shape>
-          <o:OLEObject Type="Embed" ProgID="Equation.DSMT4" ShapeID="_x0000_i1127" DrawAspect="Content" ObjectID="_1614106507" r:id="rId213"/>
+          <o:OLEObject Type="Embed" ProgID="Equation.DSMT4" ShapeID="_x0000_i1127" DrawAspect="Content" ObjectID="_1614537160" r:id="rId213"/>
         </w:object>
       </w:r>
       <w:r>
@@ -19774,7 +19748,7 @@
           <v:shape id="_x0000_i1128" type="#_x0000_t75" style="width:58.15pt;height:15pt" o:ole="">
             <v:imagedata r:id="rId214" o:title=""/>
           </v:shape>
-          <o:OLEObject Type="Embed" ProgID="Equation.DSMT4" ShapeID="_x0000_i1128" DrawAspect="Content" ObjectID="_1614106508" r:id="rId215"/>
+          <o:OLEObject Type="Embed" ProgID="Equation.DSMT4" ShapeID="_x0000_i1128" DrawAspect="Content" ObjectID="_1614537161" r:id="rId215"/>
         </w:object>
       </w:r>
       <w:r>
@@ -20109,7 +20083,7 @@
           <v:shape id="_x0000_i1129" type="#_x0000_t75" style="width:40.5pt;height:15pt" o:ole="">
             <v:imagedata r:id="rId216" o:title=""/>
           </v:shape>
-          <o:OLEObject Type="Embed" ProgID="Equation.DSMT4" ShapeID="_x0000_i1129" DrawAspect="Content" ObjectID="_1614106509" r:id="rId217"/>
+          <o:OLEObject Type="Embed" ProgID="Equation.DSMT4" ShapeID="_x0000_i1129" DrawAspect="Content" ObjectID="_1614537162" r:id="rId217"/>
         </w:object>
       </w:r>
       <w:r>
@@ -20305,7 +20279,7 @@
           <v:shape id="_x0000_i1130" type="#_x0000_t75" style="width:13.9pt;height:15pt" o:ole="">
             <v:imagedata r:id="rId218" o:title=""/>
           </v:shape>
-          <o:OLEObject Type="Embed" ProgID="Equation.DSMT4" ShapeID="_x0000_i1130" DrawAspect="Content" ObjectID="_1614106510" r:id="rId219"/>
+          <o:OLEObject Type="Embed" ProgID="Equation.DSMT4" ShapeID="_x0000_i1130" DrawAspect="Content" ObjectID="_1614537163" r:id="rId219"/>
         </w:object>
       </w:r>
       <w:r>
@@ -20360,7 +20334,7 @@
           <v:shape id="_x0000_i1131" type="#_x0000_t75" style="width:12pt;height:13.9pt" o:ole="">
             <v:imagedata r:id="rId220" o:title=""/>
           </v:shape>
-          <o:OLEObject Type="Embed" ProgID="Equation.DSMT4" ShapeID="_x0000_i1131" DrawAspect="Content" ObjectID="_1614106511" r:id="rId221"/>
+          <o:OLEObject Type="Embed" ProgID="Equation.DSMT4" ShapeID="_x0000_i1131" DrawAspect="Content" ObjectID="_1614537164" r:id="rId221"/>
         </w:object>
       </w:r>
       <w:r>
@@ -20482,7 +20456,7 @@
           <v:shape id="_x0000_i1132" type="#_x0000_t75" style="width:45pt;height:16.15pt" o:ole="">
             <v:imagedata r:id="rId222" o:title=""/>
           </v:shape>
-          <o:OLEObject Type="Embed" ProgID="Equation.DSMT4" ShapeID="_x0000_i1132" DrawAspect="Content" ObjectID="_1614106512" r:id="rId223"/>
+          <o:OLEObject Type="Embed" ProgID="Equation.DSMT4" ShapeID="_x0000_i1132" DrawAspect="Content" ObjectID="_1614537165" r:id="rId223"/>
         </w:object>
       </w:r>
       <w:r>
@@ -20735,7 +20709,7 @@
           <v:shape id="_x0000_i1133" type="#_x0000_t75" style="width:54pt;height:27.75pt" o:ole="">
             <v:imagedata r:id="rId224" o:title=""/>
           </v:shape>
-          <o:OLEObject Type="Embed" ProgID="Equation.DSMT4" ShapeID="_x0000_i1133" DrawAspect="Content" ObjectID="_1614106513" r:id="rId225"/>
+          <o:OLEObject Type="Embed" ProgID="Equation.DSMT4" ShapeID="_x0000_i1133" DrawAspect="Content" ObjectID="_1614537166" r:id="rId225"/>
         </w:object>
       </w:r>
       <w:r>
@@ -20967,7 +20941,7 @@
           <v:shape id="_x0000_i1134" type="#_x0000_t75" style="width:73.9pt;height:16.15pt" o:ole="">
             <v:imagedata r:id="rId226" o:title=""/>
           </v:shape>
-          <o:OLEObject Type="Embed" ProgID="Equation.DSMT4" ShapeID="_x0000_i1134" DrawAspect="Content" ObjectID="_1614106514" r:id="rId227"/>
+          <o:OLEObject Type="Embed" ProgID="Equation.DSMT4" ShapeID="_x0000_i1134" DrawAspect="Content" ObjectID="_1614537167" r:id="rId227"/>
         </w:object>
       </w:r>
       <w:r>
@@ -21267,7 +21241,7 @@
           <v:shape id="_x0000_i1135" type="#_x0000_t75" style="width:63.75pt;height:25.5pt" o:ole="">
             <v:imagedata r:id="rId228" o:title=""/>
           </v:shape>
-          <o:OLEObject Type="Embed" ProgID="Equation.DSMT4" ShapeID="_x0000_i1135" DrawAspect="Content" ObjectID="_1614106515" r:id="rId229"/>
+          <o:OLEObject Type="Embed" ProgID="Equation.DSMT4" ShapeID="_x0000_i1135" DrawAspect="Content" ObjectID="_1614537168" r:id="rId229"/>
         </w:object>
       </w:r>
       <w:r>
@@ -21415,7 +21389,7 @@
           <v:shape id="_x0000_i1136" type="#_x0000_t75" style="width:13.15pt;height:13.9pt" o:ole="">
             <v:imagedata r:id="rId230" o:title=""/>
           </v:shape>
-          <o:OLEObject Type="Embed" ProgID="Equation.DSMT4" ShapeID="_x0000_i1136" DrawAspect="Content" ObjectID="_1614106516" r:id="rId231"/>
+          <o:OLEObject Type="Embed" ProgID="Equation.DSMT4" ShapeID="_x0000_i1136" DrawAspect="Content" ObjectID="_1614537169" r:id="rId231"/>
         </w:object>
       </w:r>
       <w:r>
@@ -21453,7 +21427,7 @@
           <v:shape id="_x0000_i1137" type="#_x0000_t75" style="width:12pt;height:13.9pt" o:ole="">
             <v:imagedata r:id="rId232" o:title=""/>
           </v:shape>
-          <o:OLEObject Type="Embed" ProgID="Equation.DSMT4" ShapeID="_x0000_i1137" DrawAspect="Content" ObjectID="_1614106517" r:id="rId233"/>
+          <o:OLEObject Type="Embed" ProgID="Equation.DSMT4" ShapeID="_x0000_i1137" DrawAspect="Content" ObjectID="_1614537170" r:id="rId233"/>
         </w:object>
       </w:r>
       <w:r>
@@ -21499,7 +21473,7 @@
           <v:shape id="_x0000_i1138" type="#_x0000_t75" style="width:12pt;height:13.9pt" o:ole="">
             <v:imagedata r:id="rId220" o:title=""/>
           </v:shape>
-          <o:OLEObject Type="Embed" ProgID="Equation.DSMT4" ShapeID="_x0000_i1138" DrawAspect="Content" ObjectID="_1614106518" r:id="rId234"/>
+          <o:OLEObject Type="Embed" ProgID="Equation.DSMT4" ShapeID="_x0000_i1138" DrawAspect="Content" ObjectID="_1614537171" r:id="rId234"/>
         </w:object>
       </w:r>
       <w:r>
@@ -21521,7 +21495,7 @@
           <v:shape id="_x0000_i1139" type="#_x0000_t75" style="width:18pt;height:10.9pt" o:ole="">
             <v:imagedata r:id="rId235" o:title=""/>
           </v:shape>
-          <o:OLEObject Type="Embed" ProgID="Equation.DSMT4" ShapeID="_x0000_i1139" DrawAspect="Content" ObjectID="_1614106519" r:id="rId236"/>
+          <o:OLEObject Type="Embed" ProgID="Equation.DSMT4" ShapeID="_x0000_i1139" DrawAspect="Content" ObjectID="_1614537172" r:id="rId236"/>
         </w:object>
       </w:r>
       <w:r>
@@ -21576,7 +21550,7 @@
           <v:shape id="_x0000_i1140" type="#_x0000_t75" style="width:10.5pt;height:10.5pt" o:ole="">
             <v:imagedata r:id="rId237" o:title=""/>
           </v:shape>
-          <o:OLEObject Type="Embed" ProgID="Equation.DSMT4" ShapeID="_x0000_i1140" DrawAspect="Content" ObjectID="_1614106520" r:id="rId238"/>
+          <o:OLEObject Type="Embed" ProgID="Equation.DSMT4" ShapeID="_x0000_i1140" DrawAspect="Content" ObjectID="_1614537173" r:id="rId238"/>
         </w:object>
       </w:r>
       <w:r>
@@ -21622,7 +21596,7 @@
           <v:shape id="_x0000_i1141" type="#_x0000_t75" style="width:7.9pt;height:10.5pt" o:ole="">
             <v:imagedata r:id="rId239" o:title=""/>
           </v:shape>
-          <o:OLEObject Type="Embed" ProgID="Equation.DSMT4" ShapeID="_x0000_i1141" DrawAspect="Content" ObjectID="_1614106521" r:id="rId240"/>
+          <o:OLEObject Type="Embed" ProgID="Equation.DSMT4" ShapeID="_x0000_i1141" DrawAspect="Content" ObjectID="_1614537174" r:id="rId240"/>
         </w:object>
       </w:r>
       <w:r>
@@ -21644,7 +21618,7 @@
           <v:shape id="_x0000_i1142" type="#_x0000_t75" style="width:15pt;height:12pt" o:ole="">
             <v:imagedata r:id="rId241" o:title=""/>
           </v:shape>
-          <o:OLEObject Type="Embed" ProgID="Equation.DSMT4" ShapeID="_x0000_i1142" DrawAspect="Content" ObjectID="_1614106522" r:id="rId242"/>
+          <o:OLEObject Type="Embed" ProgID="Equation.DSMT4" ShapeID="_x0000_i1142" DrawAspect="Content" ObjectID="_1614537175" r:id="rId242"/>
         </w:object>
       </w:r>
       <w:r>
@@ -21767,7 +21741,7 @@
           <v:shape id="_x0000_i1143" type="#_x0000_t75" style="width:70.9pt;height:27pt" o:ole="">
             <v:imagedata r:id="rId243" o:title=""/>
           </v:shape>
-          <o:OLEObject Type="Embed" ProgID="Equation.DSMT4" ShapeID="_x0000_i1143" DrawAspect="Content" ObjectID="_1614106523" r:id="rId244"/>
+          <o:OLEObject Type="Embed" ProgID="Equation.DSMT4" ShapeID="_x0000_i1143" DrawAspect="Content" ObjectID="_1614537176" r:id="rId244"/>
         </w:object>
       </w:r>
       <w:r>
@@ -21976,7 +21950,7 @@
           <v:shape id="_x0000_i1144" type="#_x0000_t75" style="width:88.9pt;height:28.9pt" o:ole="">
             <v:imagedata r:id="rId245" o:title=""/>
           </v:shape>
-          <o:OLEObject Type="Embed" ProgID="Equation.DSMT4" ShapeID="_x0000_i1144" DrawAspect="Content" ObjectID="_1614106524" r:id="rId246"/>
+          <o:OLEObject Type="Embed" ProgID="Equation.DSMT4" ShapeID="_x0000_i1144" DrawAspect="Content" ObjectID="_1614537177" r:id="rId246"/>
         </w:object>
       </w:r>
       <w:r>
@@ -22187,7 +22161,7 @@
           <v:shape id="_x0000_i1145" type="#_x0000_t75" style="width:92.65pt;height:30pt" o:ole="">
             <v:imagedata r:id="rId247" o:title=""/>
           </v:shape>
-          <o:OLEObject Type="Embed" ProgID="Equation.DSMT4" ShapeID="_x0000_i1145" DrawAspect="Content" ObjectID="_1614106525" r:id="rId248"/>
+          <o:OLEObject Type="Embed" ProgID="Equation.DSMT4" ShapeID="_x0000_i1145" DrawAspect="Content" ObjectID="_1614537178" r:id="rId248"/>
         </w:object>
       </w:r>
       <w:r>
@@ -22726,7 +22700,7 @@
           <v:shape id="_x0000_i1146" type="#_x0000_t75" style="width:94.5pt;height:28.9pt" o:ole="">
             <v:imagedata r:id="rId249" o:title=""/>
           </v:shape>
-          <o:OLEObject Type="Embed" ProgID="Equation.DSMT4" ShapeID="_x0000_i1146" DrawAspect="Content" ObjectID="_1614106526" r:id="rId250"/>
+          <o:OLEObject Type="Embed" ProgID="Equation.DSMT4" ShapeID="_x0000_i1146" DrawAspect="Content" ObjectID="_1614537179" r:id="rId250"/>
         </w:object>
       </w:r>
       <w:r>
@@ -22840,7 +22814,7 @@
           <v:shape id="_x0000_i1147" type="#_x0000_t75" style="width:129pt;height:28.9pt" o:ole="">
             <v:imagedata r:id="rId251" o:title=""/>
           </v:shape>
-          <o:OLEObject Type="Embed" ProgID="Equation.DSMT4" ShapeID="_x0000_i1147" DrawAspect="Content" ObjectID="_1614106527" r:id="rId252"/>
+          <o:OLEObject Type="Embed" ProgID="Equation.DSMT4" ShapeID="_x0000_i1147" DrawAspect="Content" ObjectID="_1614537180" r:id="rId252"/>
         </w:object>
       </w:r>
       <w:r>
@@ -23043,7 +23017,7 @@
           <v:shape id="_x0000_i1148" type="#_x0000_t75" style="width:65.25pt;height:27pt" o:ole="">
             <v:imagedata r:id="rId253" o:title=""/>
           </v:shape>
-          <o:OLEObject Type="Embed" ProgID="Equation.DSMT4" ShapeID="_x0000_i1148" DrawAspect="Content" ObjectID="_1614106528" r:id="rId254"/>
+          <o:OLEObject Type="Embed" ProgID="Equation.DSMT4" ShapeID="_x0000_i1148" DrawAspect="Content" ObjectID="_1614537181" r:id="rId254"/>
         </w:object>
       </w:r>
       <w:r>
@@ -23260,7 +23234,7 @@
           <v:shape id="_x0000_i1149" type="#_x0000_t75" style="width:95.25pt;height:27pt" o:ole="">
             <v:imagedata r:id="rId255" o:title=""/>
           </v:shape>
-          <o:OLEObject Type="Embed" ProgID="Equation.DSMT4" ShapeID="_x0000_i1149" DrawAspect="Content" ObjectID="_1614106529" r:id="rId256"/>
+          <o:OLEObject Type="Embed" ProgID="Equation.DSMT4" ShapeID="_x0000_i1149" DrawAspect="Content" ObjectID="_1614537182" r:id="rId256"/>
         </w:object>
       </w:r>
       <w:r>
@@ -23395,7 +23369,7 @@
           <v:shape id="_x0000_i1150" type="#_x0000_t75" style="width:13.9pt;height:15pt" o:ole="">
             <v:imagedata r:id="rId257" o:title=""/>
           </v:shape>
-          <o:OLEObject Type="Embed" ProgID="Equation.DSMT4" ShapeID="_x0000_i1150" DrawAspect="Content" ObjectID="_1614106530" r:id="rId258"/>
+          <o:OLEObject Type="Embed" ProgID="Equation.DSMT4" ShapeID="_x0000_i1150" DrawAspect="Content" ObjectID="_1614537183" r:id="rId258"/>
         </w:object>
       </w:r>
       <w:r>
@@ -23434,7 +23408,7 @@
           <v:shape id="_x0000_i1151" type="#_x0000_t75" style="width:13.15pt;height:13.9pt" o:ole="">
             <v:imagedata r:id="rId259" o:title=""/>
           </v:shape>
-          <o:OLEObject Type="Embed" ProgID="Equation.DSMT4" ShapeID="_x0000_i1151" DrawAspect="Content" ObjectID="_1614106531" r:id="rId260"/>
+          <o:OLEObject Type="Embed" ProgID="Equation.DSMT4" ShapeID="_x0000_i1151" DrawAspect="Content" ObjectID="_1614537184" r:id="rId260"/>
         </w:object>
       </w:r>
       <w:r>
@@ -23473,7 +23447,7 @@
           <v:shape id="_x0000_i1152" type="#_x0000_t75" style="width:12pt;height:13.9pt" o:ole="">
             <v:imagedata r:id="rId261" o:title=""/>
           </v:shape>
-          <o:OLEObject Type="Embed" ProgID="Equation.DSMT4" ShapeID="_x0000_i1152" DrawAspect="Content" ObjectID="_1614106532" r:id="rId262"/>
+          <o:OLEObject Type="Embed" ProgID="Equation.DSMT4" ShapeID="_x0000_i1152" DrawAspect="Content" ObjectID="_1614537185" r:id="rId262"/>
         </w:object>
       </w:r>
       <w:r>
@@ -23511,7 +23485,7 @@
           <v:shape id="_x0000_i1153" type="#_x0000_t75" style="width:46.15pt;height:12pt" o:ole="">
             <v:imagedata r:id="rId263" o:title=""/>
           </v:shape>
-          <o:OLEObject Type="Embed" ProgID="Equation.DSMT4" ShapeID="_x0000_i1153" DrawAspect="Content" ObjectID="_1614106533" r:id="rId264"/>
+          <o:OLEObject Type="Embed" ProgID="Equation.DSMT4" ShapeID="_x0000_i1153" DrawAspect="Content" ObjectID="_1614537186" r:id="rId264"/>
         </w:object>
       </w:r>
     </w:p>
@@ -23619,7 +23593,7 @@
           <v:shape id="_x0000_i1154" type="#_x0000_t75" style="width:97.5pt;height:28.15pt" o:ole="">
             <v:imagedata r:id="rId265" o:title=""/>
           </v:shape>
-          <o:OLEObject Type="Embed" ProgID="Equation.DSMT4" ShapeID="_x0000_i1154" DrawAspect="Content" ObjectID="_1614106534" r:id="rId266"/>
+          <o:OLEObject Type="Embed" ProgID="Equation.DSMT4" ShapeID="_x0000_i1154" DrawAspect="Content" ObjectID="_1614537187" r:id="rId266"/>
         </w:object>
       </w:r>
       <w:r>
@@ -23754,7 +23728,7 @@
           <v:shape id="_x0000_i1155" type="#_x0000_t75" style="width:33pt;height:15pt" o:ole="">
             <v:imagedata r:id="rId267" o:title=""/>
           </v:shape>
-          <o:OLEObject Type="Embed" ProgID="Equation.DSMT4" ShapeID="_x0000_i1155" DrawAspect="Content" ObjectID="_1614106535" r:id="rId268"/>
+          <o:OLEObject Type="Embed" ProgID="Equation.DSMT4" ShapeID="_x0000_i1155" DrawAspect="Content" ObjectID="_1614537188" r:id="rId268"/>
         </w:object>
       </w:r>
     </w:p>
@@ -23777,7 +23751,7 @@
           <v:shape id="_x0000_i1156" type="#_x0000_t75" style="width:35.25pt;height:28.15pt" o:ole="">
             <v:imagedata r:id="rId269" o:title=""/>
           </v:shape>
-          <o:OLEObject Type="Embed" ProgID="Equation.DSMT4" ShapeID="_x0000_i1156" DrawAspect="Content" ObjectID="_1614106536" r:id="rId270"/>
+          <o:OLEObject Type="Embed" ProgID="Equation.DSMT4" ShapeID="_x0000_i1156" DrawAspect="Content" ObjectID="_1614537189" r:id="rId270"/>
         </w:object>
       </w:r>
       <w:r>
@@ -23824,7 +23798,7 @@
           <v:shape id="_x0000_i1157" type="#_x0000_t75" style="width:13.15pt;height:13.9pt" o:ole="">
             <v:imagedata r:id="rId271" o:title=""/>
           </v:shape>
-          <o:OLEObject Type="Embed" ProgID="Equation.DSMT4" ShapeID="_x0000_i1157" DrawAspect="Content" ObjectID="_1614106537" r:id="rId272"/>
+          <o:OLEObject Type="Embed" ProgID="Equation.DSMT4" ShapeID="_x0000_i1157" DrawAspect="Content" ObjectID="_1614537190" r:id="rId272"/>
         </w:object>
       </w:r>
       <w:r>
@@ -23854,7 +23828,7 @@
           <v:shape id="_x0000_i1158" type="#_x0000_t75" style="width:12pt;height:13.9pt" o:ole="">
             <v:imagedata r:id="rId273" o:title=""/>
           </v:shape>
-          <o:OLEObject Type="Embed" ProgID="Equation.DSMT4" ShapeID="_x0000_i1158" DrawAspect="Content" ObjectID="_1614106538" r:id="rId274"/>
+          <o:OLEObject Type="Embed" ProgID="Equation.DSMT4" ShapeID="_x0000_i1158" DrawAspect="Content" ObjectID="_1614537191" r:id="rId274"/>
         </w:object>
       </w:r>
       <w:r>
@@ -23909,7 +23883,7 @@
           <v:shape id="_x0000_i1159" type="#_x0000_t75" style="width:7.9pt;height:10.5pt" o:ole="">
             <v:imagedata r:id="rId275" o:title=""/>
           </v:shape>
-          <o:OLEObject Type="Embed" ProgID="Equation.DSMT4" ShapeID="_x0000_i1159" DrawAspect="Content" ObjectID="_1614106539" r:id="rId276"/>
+          <o:OLEObject Type="Embed" ProgID="Equation.DSMT4" ShapeID="_x0000_i1159" DrawAspect="Content" ObjectID="_1614537192" r:id="rId276"/>
         </w:object>
       </w:r>
       <w:r>
@@ -24011,7 +23985,7 @@
           <v:shape id="_x0000_i1160" type="#_x0000_t75" style="width:15pt;height:12pt" o:ole="">
             <v:imagedata r:id="rId277" o:title=""/>
           </v:shape>
-          <o:OLEObject Type="Embed" ProgID="Equation.DSMT4" ShapeID="_x0000_i1160" DrawAspect="Content" ObjectID="_1614106540" r:id="rId278"/>
+          <o:OLEObject Type="Embed" ProgID="Equation.DSMT4" ShapeID="_x0000_i1160" DrawAspect="Content" ObjectID="_1614537193" r:id="rId278"/>
         </w:object>
       </w:r>
       <w:r>
@@ -24214,7 +24188,7 @@
           <v:shape id="_x0000_i1161" type="#_x0000_t75" style="width:7.9pt;height:10.9pt" o:ole="">
             <v:imagedata r:id="rId108" o:title=""/>
           </v:shape>
-          <o:OLEObject Type="Embed" ProgID="Equation.DSMT4" ShapeID="_x0000_i1161" DrawAspect="Content" ObjectID="_1614106541" r:id="rId279"/>
+          <o:OLEObject Type="Embed" ProgID="Equation.DSMT4" ShapeID="_x0000_i1161" DrawAspect="Content" ObjectID="_1614537194" r:id="rId279"/>
         </w:object>
       </w:r>
       <w:r>
@@ -24228,7 +24202,7 @@
           <v:shape id="_x0000_i1162" type="#_x0000_t75" style="width:112.5pt;height:28.15pt" o:ole="">
             <v:imagedata r:id="rId280" o:title=""/>
           </v:shape>
-          <o:OLEObject Type="Embed" ProgID="Equation.DSMT4" ShapeID="_x0000_i1162" DrawAspect="Content" ObjectID="_1614106542" r:id="rId281"/>
+          <o:OLEObject Type="Embed" ProgID="Equation.DSMT4" ShapeID="_x0000_i1162" DrawAspect="Content" ObjectID="_1614537195" r:id="rId281"/>
         </w:object>
       </w:r>
       <w:r>
@@ -24428,7 +24402,7 @@
           <v:shape id="_x0000_i1163" type="#_x0000_t75" style="width:111pt;height:36.75pt" o:ole="">
             <v:imagedata r:id="rId282" o:title=""/>
           </v:shape>
-          <o:OLEObject Type="Embed" ProgID="Equation.DSMT4" ShapeID="_x0000_i1163" DrawAspect="Content" ObjectID="_1614106543" r:id="rId283"/>
+          <o:OLEObject Type="Embed" ProgID="Equation.DSMT4" ShapeID="_x0000_i1163" DrawAspect="Content" ObjectID="_1614537196" r:id="rId283"/>
         </w:object>
       </w:r>
       <w:r>
@@ -24632,7 +24606,7 @@
           <v:shape id="_x0000_i1164" type="#_x0000_t75" style="width:119.65pt;height:30pt" o:ole="">
             <v:imagedata r:id="rId284" o:title=""/>
           </v:shape>
-          <o:OLEObject Type="Embed" ProgID="Equation.DSMT4" ShapeID="_x0000_i1164" DrawAspect="Content" ObjectID="_1614106544" r:id="rId285"/>
+          <o:OLEObject Type="Embed" ProgID="Equation.DSMT4" ShapeID="_x0000_i1164" DrawAspect="Content" ObjectID="_1614537197" r:id="rId285"/>
         </w:object>
       </w:r>
       <w:r>
@@ -25155,7 +25129,7 @@
           <v:shape id="_x0000_i1165" type="#_x0000_t75" style="width:118.15pt;height:47.65pt" o:ole="">
             <v:imagedata r:id="rId286" o:title=""/>
           </v:shape>
-          <o:OLEObject Type="Embed" ProgID="Equation.DSMT4" ShapeID="_x0000_i1165" DrawAspect="Content" ObjectID="_1614106545" r:id="rId287"/>
+          <o:OLEObject Type="Embed" ProgID="Equation.DSMT4" ShapeID="_x0000_i1165" DrawAspect="Content" ObjectID="_1614537198" r:id="rId287"/>
         </w:object>
       </w:r>
       <w:r>
@@ -25269,7 +25243,7 @@
           <v:shape id="_x0000_i1166" type="#_x0000_t75" style="width:168pt;height:28.15pt" o:ole="">
             <v:imagedata r:id="rId288" o:title=""/>
           </v:shape>
-          <o:OLEObject Type="Embed" ProgID="Equation.DSMT4" ShapeID="_x0000_i1166" DrawAspect="Content" ObjectID="_1614106546" r:id="rId289"/>
+          <o:OLEObject Type="Embed" ProgID="Equation.DSMT4" ShapeID="_x0000_i1166" DrawAspect="Content" ObjectID="_1614537199" r:id="rId289"/>
         </w:object>
       </w:r>
       <w:r>
@@ -25725,7 +25699,7 @@
           <v:shape id="_x0000_i1167" type="#_x0000_t75" style="width:13.15pt;height:13.9pt" o:ole="">
             <v:imagedata r:id="rId290" o:title=""/>
           </v:shape>
-          <o:OLEObject Type="Embed" ProgID="Equation.DSMT4" ShapeID="_x0000_i1167" DrawAspect="Content" ObjectID="_1614106547" r:id="rId291"/>
+          <o:OLEObject Type="Embed" ProgID="Equation.DSMT4" ShapeID="_x0000_i1167" DrawAspect="Content" ObjectID="_1614537200" r:id="rId291"/>
         </w:object>
       </w:r>
       <w:r>
@@ -25792,7 +25766,7 @@
           <v:shape id="_x0000_i1168" type="#_x0000_t75" style="width:108.4pt;height:28.15pt" o:ole="">
             <v:imagedata r:id="rId292" o:title=""/>
           </v:shape>
-          <o:OLEObject Type="Embed" ProgID="Equation.DSMT4" ShapeID="_x0000_i1168" DrawAspect="Content" ObjectID="_1614106548" r:id="rId293"/>
+          <o:OLEObject Type="Embed" ProgID="Equation.DSMT4" ShapeID="_x0000_i1168" DrawAspect="Content" ObjectID="_1614537201" r:id="rId293"/>
         </w:object>
       </w:r>
       <w:r>
@@ -25931,7 +25905,7 @@
           <v:shape id="_x0000_i1169" type="#_x0000_t75" style="width:13.9pt;height:15pt" o:ole="">
             <v:imagedata r:id="rId294" o:title=""/>
           </v:shape>
-          <o:OLEObject Type="Embed" ProgID="Equation.DSMT4" ShapeID="_x0000_i1169" DrawAspect="Content" ObjectID="_1614106549" r:id="rId295"/>
+          <o:OLEObject Type="Embed" ProgID="Equation.DSMT4" ShapeID="_x0000_i1169" DrawAspect="Content" ObjectID="_1614537202" r:id="rId295"/>
         </w:object>
       </w:r>
       <w:r>
@@ -25965,7 +25939,7 @@
           <v:shape id="_x0000_i1170" type="#_x0000_t75" style="width:13.15pt;height:13.9pt" o:ole="">
             <v:imagedata r:id="rId296" o:title=""/>
           </v:shape>
-          <o:OLEObject Type="Embed" ProgID="Equation.DSMT4" ShapeID="_x0000_i1170" DrawAspect="Content" ObjectID="_1614106550" r:id="rId297"/>
+          <o:OLEObject Type="Embed" ProgID="Equation.DSMT4" ShapeID="_x0000_i1170" DrawAspect="Content" ObjectID="_1614537203" r:id="rId297"/>
         </w:object>
       </w:r>
       <w:r>
@@ -25997,7 +25971,7 @@
           <v:shape id="_x0000_i1171" type="#_x0000_t75" style="width:9.4pt;height:10.5pt" o:ole="">
             <v:imagedata r:id="rId298" o:title=""/>
           </v:shape>
-          <o:OLEObject Type="Embed" ProgID="Equation.DSMT4" ShapeID="_x0000_i1171" DrawAspect="Content" ObjectID="_1614106551" r:id="rId299"/>
+          <o:OLEObject Type="Embed" ProgID="Equation.DSMT4" ShapeID="_x0000_i1171" DrawAspect="Content" ObjectID="_1614537204" r:id="rId299"/>
         </w:object>
       </w:r>
       <w:r>
@@ -26037,7 +26011,7 @@
           <v:shape id="_x0000_i1172" type="#_x0000_t75" style="width:10.9pt;height:12pt" o:ole="">
             <v:imagedata r:id="rId300" o:title=""/>
           </v:shape>
-          <o:OLEObject Type="Embed" ProgID="Equation.DSMT4" ShapeID="_x0000_i1172" DrawAspect="Content" ObjectID="_1614106552" r:id="rId301"/>
+          <o:OLEObject Type="Embed" ProgID="Equation.DSMT4" ShapeID="_x0000_i1172" DrawAspect="Content" ObjectID="_1614537205" r:id="rId301"/>
         </w:object>
       </w:r>
       <w:r>
@@ -26093,7 +26067,7 @@
           <v:shape id="_x0000_i1173" type="#_x0000_t75" style="width:13.15pt;height:13.9pt" o:ole="">
             <v:imagedata r:id="rId302" o:title=""/>
           </v:shape>
-          <o:OLEObject Type="Embed" ProgID="Equation.DSMT4" ShapeID="_x0000_i1173" DrawAspect="Content" ObjectID="_1614106553" r:id="rId303"/>
+          <o:OLEObject Type="Embed" ProgID="Equation.DSMT4" ShapeID="_x0000_i1173" DrawAspect="Content" ObjectID="_1614537206" r:id="rId303"/>
         </w:object>
       </w:r>
       <w:r>
@@ -26131,7 +26105,7 @@
           <v:shape id="_x0000_i1174" type="#_x0000_t75" style="width:40.5pt;height:13.9pt" o:ole="">
             <v:imagedata r:id="rId304" o:title=""/>
           </v:shape>
-          <o:OLEObject Type="Embed" ProgID="Equation.DSMT4" ShapeID="_x0000_i1174" DrawAspect="Content" ObjectID="_1614106554" r:id="rId305"/>
+          <o:OLEObject Type="Embed" ProgID="Equation.DSMT4" ShapeID="_x0000_i1174" DrawAspect="Content" ObjectID="_1614537207" r:id="rId305"/>
         </w:object>
       </w:r>
       <w:r>
@@ -26211,7 +26185,7 @@
           <v:shape id="_x0000_i1175" type="#_x0000_t75" style="width:13.15pt;height:13.9pt" o:ole="">
             <v:imagedata r:id="rId306" o:title=""/>
           </v:shape>
-          <o:OLEObject Type="Embed" ProgID="Equation.DSMT4" ShapeID="_x0000_i1175" DrawAspect="Content" ObjectID="_1614106555" r:id="rId307"/>
+          <o:OLEObject Type="Embed" ProgID="Equation.DSMT4" ShapeID="_x0000_i1175" DrawAspect="Content" ObjectID="_1614537208" r:id="rId307"/>
         </w:object>
       </w:r>
       <w:r>
@@ -26241,7 +26215,7 @@
           <v:shape id="_x0000_i1176" type="#_x0000_t75" style="width:13.15pt;height:13.9pt" o:ole="">
             <v:imagedata r:id="rId308" o:title=""/>
           </v:shape>
-          <o:OLEObject Type="Embed" ProgID="Equation.DSMT4" ShapeID="_x0000_i1176" DrawAspect="Content" ObjectID="_1614106556" r:id="rId309"/>
+          <o:OLEObject Type="Embed" ProgID="Equation.DSMT4" ShapeID="_x0000_i1176" DrawAspect="Content" ObjectID="_1614537209" r:id="rId309"/>
         </w:object>
       </w:r>
       <w:r>
@@ -26328,7 +26302,7 @@
           <v:shape id="_x0000_i1177" type="#_x0000_t75" style="width:12pt;height:13.9pt" o:ole="">
             <v:imagedata r:id="rId310" o:title=""/>
           </v:shape>
-          <o:OLEObject Type="Embed" ProgID="Equation.DSMT4" ShapeID="_x0000_i1177" DrawAspect="Content" ObjectID="_1614106557" r:id="rId311"/>
+          <o:OLEObject Type="Embed" ProgID="Equation.DSMT4" ShapeID="_x0000_i1177" DrawAspect="Content" ObjectID="_1614537210" r:id="rId311"/>
         </w:object>
       </w:r>
       <w:r>
@@ -26358,7 +26332,7 @@
           <v:shape id="_x0000_i1178" type="#_x0000_t75" style="width:18pt;height:10.9pt" o:ole="">
             <v:imagedata r:id="rId312" o:title=""/>
           </v:shape>
-          <o:OLEObject Type="Embed" ProgID="Equation.DSMT4" ShapeID="_x0000_i1178" DrawAspect="Content" ObjectID="_1614106558" r:id="rId313"/>
+          <o:OLEObject Type="Embed" ProgID="Equation.DSMT4" ShapeID="_x0000_i1178" DrawAspect="Content" ObjectID="_1614537211" r:id="rId313"/>
         </w:object>
       </w:r>
       <w:r>
@@ -26466,7 +26440,7 @@
           <v:shape id="_x0000_i1179" type="#_x0000_t75" style="width:241.9pt;height:28.9pt" o:ole="">
             <v:imagedata r:id="rId314" o:title=""/>
           </v:shape>
-          <o:OLEObject Type="Embed" ProgID="Equation.DSMT4" ShapeID="_x0000_i1179" DrawAspect="Content" ObjectID="_1614106559" r:id="rId315"/>
+          <o:OLEObject Type="Embed" ProgID="Equation.DSMT4" ShapeID="_x0000_i1179" DrawAspect="Content" ObjectID="_1614537212" r:id="rId315"/>
         </w:object>
       </w:r>
       <w:r>
@@ -26585,7 +26559,7 @@
           <v:shape id="_x0000_i1180" type="#_x0000_t75" style="width:180.4pt;height:156pt" o:ole="">
             <v:imagedata r:id="rId316" o:title=""/>
           </v:shape>
-          <o:OLEObject Type="Embed" ProgID="Equation.DSMT4" ShapeID="_x0000_i1180" DrawAspect="Content" ObjectID="_1614106560" r:id="rId317"/>
+          <o:OLEObject Type="Embed" ProgID="Equation.DSMT4" ShapeID="_x0000_i1180" DrawAspect="Content" ObjectID="_1614537213" r:id="rId317"/>
         </w:object>
       </w:r>
       <w:r>
@@ -26694,7 +26668,7 @@
           <v:shape id="_x0000_i1181" type="#_x0000_t75" style="width:7.5pt;height:10.5pt" o:ole="">
             <v:imagedata r:id="rId108" o:title=""/>
           </v:shape>
-          <o:OLEObject Type="Embed" ProgID="Equation.DSMT4" ShapeID="_x0000_i1181" DrawAspect="Content" ObjectID="_1614106561" r:id="rId318"/>
+          <o:OLEObject Type="Embed" ProgID="Equation.DSMT4" ShapeID="_x0000_i1181" DrawAspect="Content" ObjectID="_1614537214" r:id="rId318"/>
         </w:object>
       </w:r>
     </w:p>
@@ -26711,7 +26685,7 @@
           <v:shape id="_x0000_i1182" type="#_x0000_t75" style="width:7.5pt;height:10.5pt" o:ole="">
             <v:imagedata r:id="rId108" o:title=""/>
           </v:shape>
-          <o:OLEObject Type="Embed" ProgID="Equation.DSMT4" ShapeID="_x0000_i1182" DrawAspect="Content" ObjectID="_1614106562" r:id="rId319"/>
+          <o:OLEObject Type="Embed" ProgID="Equation.DSMT4" ShapeID="_x0000_i1182" DrawAspect="Content" ObjectID="_1614537215" r:id="rId319"/>
         </w:object>
       </w:r>
       <w:r>
@@ -26926,7 +26900,7 @@
           <v:shape id="_x0000_i1183" type="#_x0000_t75" style="width:139.9pt;height:52.5pt" o:ole="">
             <v:imagedata r:id="rId320" o:title=""/>
           </v:shape>
-          <o:OLEObject Type="Embed" ProgID="Equation.DSMT4" ShapeID="_x0000_i1183" DrawAspect="Content" ObjectID="_1614106563" r:id="rId321"/>
+          <o:OLEObject Type="Embed" ProgID="Equation.DSMT4" ShapeID="_x0000_i1183" DrawAspect="Content" ObjectID="_1614537216" r:id="rId321"/>
         </w:object>
       </w:r>
       <w:r>
@@ -27063,7 +27037,7 @@
           <v:shape id="_x0000_i1184" type="#_x0000_t75" style="width:24.4pt;height:10.5pt" o:ole="">
             <v:imagedata r:id="rId322" o:title=""/>
           </v:shape>
-          <o:OLEObject Type="Embed" ProgID="Equation.DSMT4" ShapeID="_x0000_i1184" DrawAspect="Content" ObjectID="_1614106564" r:id="rId323"/>
+          <o:OLEObject Type="Embed" ProgID="Equation.DSMT4" ShapeID="_x0000_i1184" DrawAspect="Content" ObjectID="_1614537217" r:id="rId323"/>
         </w:object>
       </w:r>
       <w:r>
@@ -27094,7 +27068,7 @@
           <v:shape id="_x0000_i1185" type="#_x0000_t75" style="width:30pt;height:12pt" o:ole="">
             <v:imagedata r:id="rId324" o:title=""/>
           </v:shape>
-          <o:OLEObject Type="Embed" ProgID="Equation.DSMT4" ShapeID="_x0000_i1185" DrawAspect="Content" ObjectID="_1614106565" r:id="rId325"/>
+          <o:OLEObject Type="Embed" ProgID="Equation.DSMT4" ShapeID="_x0000_i1185" DrawAspect="Content" ObjectID="_1614537218" r:id="rId325"/>
         </w:object>
       </w:r>
       <w:r>
@@ -27125,7 +27099,7 @@
           <v:shape id="_x0000_i1186" type="#_x0000_t75" style="width:7.9pt;height:10.9pt" o:ole="">
             <v:imagedata r:id="rId326" o:title=""/>
           </v:shape>
-          <o:OLEObject Type="Embed" ProgID="Equation.DSMT4" ShapeID="_x0000_i1186" DrawAspect="Content" ObjectID="_1614106566" r:id="rId327"/>
+          <o:OLEObject Type="Embed" ProgID="Equation.DSMT4" ShapeID="_x0000_i1186" DrawAspect="Content" ObjectID="_1614537219" r:id="rId327"/>
         </w:object>
       </w:r>
       <w:r>
@@ -27155,7 +27129,7 @@
           <v:shape id="_x0000_i1187" type="#_x0000_t75" style="width:42pt;height:12pt" o:ole="">
             <v:imagedata r:id="rId328" o:title=""/>
           </v:shape>
-          <o:OLEObject Type="Embed" ProgID="Equation.DSMT4" ShapeID="_x0000_i1187" DrawAspect="Content" ObjectID="_1614106567" r:id="rId329"/>
+          <o:OLEObject Type="Embed" ProgID="Equation.DSMT4" ShapeID="_x0000_i1187" DrawAspect="Content" ObjectID="_1614537220" r:id="rId329"/>
         </w:object>
       </w:r>
       <w:r>
@@ -27193,7 +27167,7 @@
           <v:shape id="_x0000_i1188" type="#_x0000_t75" style="width:24.4pt;height:12pt" o:ole="">
             <v:imagedata r:id="rId330" o:title=""/>
           </v:shape>
-          <o:OLEObject Type="Embed" ProgID="Equation.DSMT4" ShapeID="_x0000_i1188" DrawAspect="Content" ObjectID="_1614106568" r:id="rId331"/>
+          <o:OLEObject Type="Embed" ProgID="Equation.DSMT4" ShapeID="_x0000_i1188" DrawAspect="Content" ObjectID="_1614537221" r:id="rId331"/>
         </w:object>
       </w:r>
       <w:r>
@@ -27223,7 +27197,7 @@
           <v:shape id="_x0000_i1189" type="#_x0000_t75" style="width:28.15pt;height:12pt" o:ole="">
             <v:imagedata r:id="rId332" o:title=""/>
           </v:shape>
-          <o:OLEObject Type="Embed" ProgID="Equation.DSMT4" ShapeID="_x0000_i1189" DrawAspect="Content" ObjectID="_1614106569" r:id="rId333"/>
+          <o:OLEObject Type="Embed" ProgID="Equation.DSMT4" ShapeID="_x0000_i1189" DrawAspect="Content" ObjectID="_1614537222" r:id="rId333"/>
         </w:object>
       </w:r>
       <w:r>
@@ -27402,7 +27376,7 @@
           <v:shape id="_x0000_i1190" type="#_x0000_t75" style="width:159pt;height:52.9pt" o:ole="">
             <v:imagedata r:id="rId334" o:title=""/>
           </v:shape>
-          <o:OLEObject Type="Embed" ProgID="Equation.DSMT4" ShapeID="_x0000_i1190" DrawAspect="Content" ObjectID="_1614106570" r:id="rId335"/>
+          <o:OLEObject Type="Embed" ProgID="Equation.DSMT4" ShapeID="_x0000_i1190" DrawAspect="Content" ObjectID="_1614537223" r:id="rId335"/>
         </w:object>
       </w:r>
       <w:r>
@@ -27792,7 +27766,7 @@
           <v:shape id="_x0000_i1191" type="#_x0000_t75" style="width:13.9pt;height:15pt" o:ole="">
             <v:imagedata r:id="rId336" o:title=""/>
           </v:shape>
-          <o:OLEObject Type="Embed" ProgID="Equation.DSMT4" ShapeID="_x0000_i1191" DrawAspect="Content" ObjectID="_1614106571" r:id="rId337"/>
+          <o:OLEObject Type="Embed" ProgID="Equation.DSMT4" ShapeID="_x0000_i1191" DrawAspect="Content" ObjectID="_1614537224" r:id="rId337"/>
         </w:object>
       </w:r>
       <w:r>
@@ -27814,7 +27788,7 @@
           <v:shape id="_x0000_i1192" type="#_x0000_t75" style="width:13.15pt;height:13.9pt" o:ole="">
             <v:imagedata r:id="rId338" o:title=""/>
           </v:shape>
-          <o:OLEObject Type="Embed" ProgID="Equation.DSMT4" ShapeID="_x0000_i1192" DrawAspect="Content" ObjectID="_1614106572" r:id="rId339"/>
+          <o:OLEObject Type="Embed" ProgID="Equation.DSMT4" ShapeID="_x0000_i1192" DrawAspect="Content" ObjectID="_1614537225" r:id="rId339"/>
         </w:object>
       </w:r>
       <w:r>
@@ -27836,7 +27810,7 @@
           <v:shape id="_x0000_i1193" type="#_x0000_t75" style="width:12pt;height:13.9pt" o:ole="">
             <v:imagedata r:id="rId340" o:title=""/>
           </v:shape>
-          <o:OLEObject Type="Embed" ProgID="Equation.DSMT4" ShapeID="_x0000_i1193" DrawAspect="Content" ObjectID="_1614106573" r:id="rId341"/>
+          <o:OLEObject Type="Embed" ProgID="Equation.DSMT4" ShapeID="_x0000_i1193" DrawAspect="Content" ObjectID="_1614537226" r:id="rId341"/>
         </w:object>
       </w:r>
       <w:r>
@@ -27864,7 +27838,7 @@
           <v:shape id="_x0000_i1194" type="#_x0000_t75" style="width:171pt;height:160.15pt" o:ole="">
             <v:imagedata r:id="rId342" o:title=""/>
           </v:shape>
-          <o:OLEObject Type="Embed" ProgID="Equation.DSMT4" ShapeID="_x0000_i1194" DrawAspect="Content" ObjectID="_1614106574" r:id="rId343"/>
+          <o:OLEObject Type="Embed" ProgID="Equation.DSMT4" ShapeID="_x0000_i1194" DrawAspect="Content" ObjectID="_1614537227" r:id="rId343"/>
         </w:object>
       </w:r>
       <w:r>
@@ -27973,7 +27947,7 @@
           <v:shape id="_x0000_i1195" type="#_x0000_t75" style="width:253.9pt;height:95.25pt" o:ole="">
             <v:imagedata r:id="rId344" o:title=""/>
           </v:shape>
-          <o:OLEObject Type="Embed" ProgID="Equation.DSMT4" ShapeID="_x0000_i1195" DrawAspect="Content" ObjectID="_1614106575" r:id="rId345"/>
+          <o:OLEObject Type="Embed" ProgID="Equation.DSMT4" ShapeID="_x0000_i1195" DrawAspect="Content" ObjectID="_1614537228" r:id="rId345"/>
         </w:object>
       </w:r>
       <w:r>
@@ -28382,12 +28356,8 @@
     </w:p>
     <w:p>
       <w:pPr>
+        <w:keepNext/>
         <w:ind w:firstLine="0"/>
-        <w:rPr>
-          <w:rFonts w:eastAsiaTheme="minorEastAsia" w:cs="Times New Roman"/>
-          <w:szCs w:val="21"/>
-          <w:lang w:val="en-US"/>
-        </w:rPr>
       </w:pPr>
       <w:r>
         <w:rPr>
@@ -28441,6 +28411,97 @@
     </w:p>
     <w:p>
       <w:pPr>
+        <w:pStyle w:val="Legenda"/>
+        <w:jc w:val="center"/>
+        <w:rPr>
+          <w:rFonts w:eastAsiaTheme="minorEastAsia" w:cs="Times New Roman"/>
+          <w:szCs w:val="21"/>
+          <w:lang w:val="en-US"/>
+        </w:rPr>
+      </w:pPr>
+      <w:r>
+        <w:rPr>
+          <w:lang w:val="en-US"/>
+        </w:rPr>
+        <w:t xml:space="preserve">Figure </w:t>
+      </w:r>
+      <w:r>
+        <w:rPr>
+          <w:lang w:val="en-US"/>
+        </w:rPr>
+        <w:fldChar w:fldCharType="begin"/>
+      </w:r>
+      <w:r>
+        <w:rPr>
+          <w:lang w:val="en-US"/>
+        </w:rPr>
+        <w:instrText xml:space="preserve"> STYLEREF 1 \s </w:instrText>
+      </w:r>
+      <w:r>
+        <w:rPr>
+          <w:lang w:val="en-US"/>
+        </w:rPr>
+        <w:fldChar w:fldCharType="separate"/>
+      </w:r>
+      <w:r>
+        <w:rPr>
+          <w:noProof/>
+          <w:lang w:val="en-US"/>
+        </w:rPr>
+        <w:t>3</w:t>
+      </w:r>
+      <w:r>
+        <w:rPr>
+          <w:lang w:val="en-US"/>
+        </w:rPr>
+        <w:fldChar w:fldCharType="end"/>
+      </w:r>
+      <w:r>
+        <w:rPr>
+          <w:lang w:val="en-US"/>
+        </w:rPr>
+        <w:t>.</w:t>
+      </w:r>
+      <w:r>
+        <w:rPr>
+          <w:lang w:val="en-US"/>
+        </w:rPr>
+        <w:fldChar w:fldCharType="begin"/>
+      </w:r>
+      <w:r>
+        <w:rPr>
+          <w:lang w:val="en-US"/>
+        </w:rPr>
+        <w:instrText xml:space="preserve"> SEQ Figure \* ARABIC \s 1 </w:instrText>
+      </w:r>
+      <w:r>
+        <w:rPr>
+          <w:lang w:val="en-US"/>
+        </w:rPr>
+        <w:fldChar w:fldCharType="separate"/>
+      </w:r>
+      <w:r>
+        <w:rPr>
+          <w:noProof/>
+          <w:lang w:val="en-US"/>
+        </w:rPr>
+        <w:t>4</w:t>
+      </w:r>
+      <w:r>
+        <w:rPr>
+          <w:lang w:val="en-US"/>
+        </w:rPr>
+        <w:fldChar w:fldCharType="end"/>
+      </w:r>
+      <w:r>
+        <w:rPr>
+          <w:lang w:val="en-US"/>
+        </w:rPr>
+        <w:t>- Block diagram of the proposed repetitive control strategy</w:t>
+      </w:r>
+    </w:p>
+    <w:p>
+      <w:pPr>
         <w:rPr>
           <w:rFonts w:eastAsiaTheme="minorEastAsia" w:cs="Times New Roman"/>
           <w:szCs w:val="21"/>
@@ -28726,11 +28787,9 @@
     </w:p>
     <w:p>
       <w:pPr>
-        <w:rPr>
-          <w:rFonts w:eastAsiaTheme="minorEastAsia" w:cs="Times New Roman"/>
-          <w:szCs w:val="21"/>
-          <w:lang w:val="en-US"/>
-        </w:rPr>
+        <w:keepNext/>
+        <w:ind w:firstLine="0"/>
+        <w:jc w:val="center"/>
       </w:pPr>
       <w:r>
         <w:rPr>
@@ -28739,10 +28798,10 @@
           <w:szCs w:val="21"/>
         </w:rPr>
         <w:drawing>
-          <wp:inline distT="0" distB="0" distL="0" distR="0" wp14:anchorId="1DD8DF3E" wp14:editId="6EAA322F">
-            <wp:extent cx="3409950" cy="2676525"/>
-            <wp:effectExtent l="0" t="0" r="0" b="9525"/>
-            <wp:docPr id="11" name="Imagem 11"/>
+          <wp:inline distT="0" distB="0" distL="0" distR="0" wp14:anchorId="769795F8" wp14:editId="7955AACE">
+            <wp:extent cx="3405187" cy="2662237"/>
+            <wp:effectExtent l="0" t="0" r="5080" b="5080"/>
+            <wp:docPr id="15" name="Imagem 15"/>
             <wp:cNvGraphicFramePr>
               <a:graphicFrameLocks xmlns:a="http://schemas.openxmlformats.org/drawingml/2006/main" noChangeAspect="1"/>
             </wp:cNvGraphicFramePr>
@@ -28750,7 +28809,7 @@
               <a:graphicData uri="http://schemas.openxmlformats.org/drawingml/2006/picture">
                 <pic:pic xmlns:pic="http://schemas.openxmlformats.org/drawingml/2006/picture">
                   <pic:nvPicPr>
-                    <pic:cNvPr id="11" name="rep_gain_variation.png"/>
+                    <pic:cNvPr id="15" name="rep_gain_variation.png"/>
                     <pic:cNvPicPr/>
                   </pic:nvPicPr>
                   <pic:blipFill rotWithShape="1">
@@ -28761,13 +28820,13 @@
                         </a:ext>
                       </a:extLst>
                     </a:blip>
-                    <a:srcRect l="2696" t="6859" r="9603" b="1350"/>
+                    <a:srcRect l="2818" t="7349" r="9594" b="1339"/>
                     <a:stretch/>
                   </pic:blipFill>
                   <pic:spPr bwMode="auto">
                     <a:xfrm>
                       <a:off x="0" y="0"/>
-                      <a:ext cx="3409950" cy="2676525"/>
+                      <a:ext cx="3405588" cy="2662550"/>
                     </a:xfrm>
                     <a:prstGeom prst="rect">
                       <a:avLst/>
@@ -28787,23 +28846,113 @@
           </wp:inline>
         </w:drawing>
       </w:r>
-      <w:bookmarkStart w:id="72" w:name="_GoBack"/>
-      <w:bookmarkEnd w:id="72"/>
-    </w:p>
-    <w:p>
-      <w:pPr>
-        <w:rPr>
-          <w:rFonts w:eastAsiaTheme="minorEastAsia" w:cs="Times New Roman"/>
-          <w:szCs w:val="21"/>
-          <w:lang w:val="en-US"/>
-        </w:rPr>
-      </w:pPr>
-      <w:r>
-        <w:rPr>
-          <w:rFonts w:eastAsiaTheme="minorEastAsia" w:cs="Times New Roman"/>
-          <w:szCs w:val="21"/>
-          <w:lang w:val="en-US"/>
-        </w:rPr>
+    </w:p>
+    <w:p>
+      <w:pPr>
+        <w:pStyle w:val="Legenda"/>
+        <w:jc w:val="center"/>
+        <w:rPr>
+          <w:rFonts w:eastAsiaTheme="minorEastAsia" w:cs="Times New Roman"/>
+          <w:szCs w:val="21"/>
+          <w:lang w:val="en-US"/>
+        </w:rPr>
+      </w:pPr>
+      <w:r>
+        <w:rPr>
+          <w:lang w:val="en-US"/>
+        </w:rPr>
+        <w:t xml:space="preserve">Figure </w:t>
+      </w:r>
+      <w:r>
+        <w:rPr>
+          <w:lang w:val="en-US"/>
+        </w:rPr>
+        <w:fldChar w:fldCharType="begin"/>
+      </w:r>
+      <w:r>
+        <w:rPr>
+          <w:lang w:val="en-US"/>
+        </w:rPr>
+        <w:instrText xml:space="preserve"> STYLEREF 1 \s </w:instrText>
+      </w:r>
+      <w:r>
+        <w:rPr>
+          <w:lang w:val="en-US"/>
+        </w:rPr>
+        <w:fldChar w:fldCharType="separate"/>
+      </w:r>
+      <w:r>
+        <w:rPr>
+          <w:noProof/>
+          <w:lang w:val="en-US"/>
+        </w:rPr>
+        <w:t>3</w:t>
+      </w:r>
+      <w:r>
+        <w:rPr>
+          <w:lang w:val="en-US"/>
+        </w:rPr>
+        <w:fldChar w:fldCharType="end"/>
+      </w:r>
+      <w:r>
+        <w:rPr>
+          <w:lang w:val="en-US"/>
+        </w:rPr>
+        <w:t>.</w:t>
+      </w:r>
+      <w:r>
+        <w:rPr>
+          <w:lang w:val="en-US"/>
+        </w:rPr>
+        <w:fldChar w:fldCharType="begin"/>
+      </w:r>
+      <w:r>
+        <w:rPr>
+          <w:lang w:val="en-US"/>
+        </w:rPr>
+        <w:instrText xml:space="preserve"> SEQ Figure \* ARABIC \s 1 </w:instrText>
+      </w:r>
+      <w:r>
+        <w:rPr>
+          <w:lang w:val="en-US"/>
+        </w:rPr>
+        <w:fldChar w:fldCharType="separate"/>
+      </w:r>
+      <w:r>
+        <w:rPr>
+          <w:noProof/>
+          <w:lang w:val="en-US"/>
+        </w:rPr>
+        <w:t>5</w:t>
+      </w:r>
+      <w:r>
+        <w:rPr>
+          <w:lang w:val="en-US"/>
+        </w:rPr>
+        <w:fldChar w:fldCharType="end"/>
+      </w:r>
+      <w:r>
+        <w:rPr>
+          <w:lang w:val="en-US"/>
+        </w:rPr>
+        <w:t>- Comparison of repetitive control with different gains</w:t>
+      </w:r>
+    </w:p>
+    <w:p>
+      <w:pPr>
+        <w:rPr>
+          <w:rFonts w:eastAsiaTheme="minorEastAsia" w:cs="Times New Roman"/>
+          <w:szCs w:val="21"/>
+          <w:lang w:val="en-US"/>
+        </w:rPr>
+      </w:pPr>
+      <w:r>
+        <w:rPr>
+          <w:rFonts w:eastAsiaTheme="minorEastAsia" w:cs="Times New Roman"/>
+          <w:szCs w:val="21"/>
+          <w:lang w:val="en-US"/>
+        </w:rPr>
+        <w:lastRenderedPageBreak/>
         <w:t xml:space="preserve">The controller of instantaneous action </w:t>
       </w:r>
       <m:oMath>
@@ -28910,16 +29059,7 @@
           <w:szCs w:val="21"/>
           <w:lang w:val="en-US"/>
         </w:rPr>
-        <w:t xml:space="preserve"> guarantees satisfactory behavior to the system </w:t>
-      </w:r>
-      <w:r>
-        <w:rPr>
-          <w:rFonts w:eastAsiaTheme="minorEastAsia" w:cs="Times New Roman"/>
-          <w:szCs w:val="21"/>
-          <w:lang w:val="en-US"/>
-        </w:rPr>
-        <w:lastRenderedPageBreak/>
-        <w:t>dynamics. A phase-advance compensators is used; it has the following structure:</w:t>
+        <w:t xml:space="preserve"> guarantees satisfactory behavior to the system dynamics. A phase-advance compensators is used; it has the following structure:</w:t>
       </w:r>
     </w:p>
     <w:p>
@@ -29428,11 +29568,9 @@
     </w:p>
     <w:p>
       <w:pPr>
-        <w:rPr>
-          <w:rFonts w:eastAsiaTheme="minorEastAsia" w:cs="Times New Roman"/>
-          <w:szCs w:val="21"/>
-          <w:lang w:val="en-US"/>
-        </w:rPr>
+        <w:keepNext/>
+        <w:ind w:firstLine="0"/>
+        <w:jc w:val="center"/>
       </w:pPr>
       <w:r>
         <w:rPr>
@@ -29441,10 +29579,10 @@
           <w:szCs w:val="21"/>
         </w:rPr>
         <w:drawing>
-          <wp:inline distT="0" distB="0" distL="0" distR="0" wp14:anchorId="017ECC1A" wp14:editId="7868A4CF">
-            <wp:extent cx="3395134" cy="2702560"/>
-            <wp:effectExtent l="0" t="0" r="0" b="0"/>
-            <wp:docPr id="16" name="Imagem 16"/>
+          <wp:inline distT="0" distB="0" distL="0" distR="0" wp14:anchorId="4620C2D9" wp14:editId="0C848DB1">
+            <wp:extent cx="3424237" cy="2671763"/>
+            <wp:effectExtent l="0" t="0" r="5080" b="0"/>
+            <wp:docPr id="2" name="Imagem 2"/>
             <wp:cNvGraphicFramePr>
               <a:graphicFrameLocks xmlns:a="http://schemas.openxmlformats.org/drawingml/2006/main" noChangeAspect="1"/>
             </wp:cNvGraphicFramePr>
@@ -29452,31 +29590,28 @@
               <a:graphicData uri="http://schemas.openxmlformats.org/drawingml/2006/picture">
                 <pic:pic xmlns:pic="http://schemas.openxmlformats.org/drawingml/2006/picture">
                   <pic:nvPicPr>
-                    <pic:cNvPr id="0" name="Picture 1"/>
-                    <pic:cNvPicPr>
-                      <a:picLocks noChangeAspect="1" noChangeArrowheads="1"/>
-                    </pic:cNvPicPr>
+                    <pic:cNvPr id="2" name="rep_with_filter.png"/>
+                    <pic:cNvPicPr/>
                   </pic:nvPicPr>
                   <pic:blipFill rotWithShape="1">
-                    <a:blip r:embed="rId348">
+                    <a:blip r:embed="rId348" cstate="print">
                       <a:extLst>
                         <a:ext uri="{28A0092B-C50C-407E-A947-70E740481C1C}">
                           <a14:useLocalDpi xmlns:a14="http://schemas.microsoft.com/office/drawing/2010/main" val="0"/>
                         </a:ext>
                       </a:extLst>
                     </a:blip>
-                    <a:srcRect l="5469" t="6720" r="6784" b="-2"/>
+                    <a:srcRect l="2572" t="7023" r="9347" b="1339"/>
                     <a:stretch/>
                   </pic:blipFill>
                   <pic:spPr bwMode="auto">
                     <a:xfrm>
                       <a:off x="0" y="0"/>
-                      <a:ext cx="3396082" cy="2703314"/>
+                      <a:ext cx="3424637" cy="2672075"/>
                     </a:xfrm>
                     <a:prstGeom prst="rect">
                       <a:avLst/>
                     </a:prstGeom>
-                    <a:noFill/>
                     <a:ln>
                       <a:noFill/>
                     </a:ln>
@@ -29491,6 +29626,97 @@
             </a:graphic>
           </wp:inline>
         </w:drawing>
+      </w:r>
+    </w:p>
+    <w:p>
+      <w:pPr>
+        <w:pStyle w:val="Legenda"/>
+        <w:jc w:val="center"/>
+        <w:rPr>
+          <w:rFonts w:eastAsiaTheme="minorEastAsia" w:cs="Times New Roman"/>
+          <w:szCs w:val="21"/>
+          <w:lang w:val="en-US"/>
+        </w:rPr>
+      </w:pPr>
+      <w:r>
+        <w:rPr>
+          <w:lang w:val="en-US"/>
+        </w:rPr>
+        <w:t xml:space="preserve">Figure </w:t>
+      </w:r>
+      <w:r>
+        <w:rPr>
+          <w:lang w:val="en-US"/>
+        </w:rPr>
+        <w:fldChar w:fldCharType="begin"/>
+      </w:r>
+      <w:r>
+        <w:rPr>
+          <w:lang w:val="en-US"/>
+        </w:rPr>
+        <w:instrText xml:space="preserve"> STYLEREF 1 \s </w:instrText>
+      </w:r>
+      <w:r>
+        <w:rPr>
+          <w:lang w:val="en-US"/>
+        </w:rPr>
+        <w:fldChar w:fldCharType="separate"/>
+      </w:r>
+      <w:r>
+        <w:rPr>
+          <w:noProof/>
+          <w:lang w:val="en-US"/>
+        </w:rPr>
+        <w:t>3</w:t>
+      </w:r>
+      <w:r>
+        <w:rPr>
+          <w:lang w:val="en-US"/>
+        </w:rPr>
+        <w:fldChar w:fldCharType="end"/>
+      </w:r>
+      <w:r>
+        <w:rPr>
+          <w:lang w:val="en-US"/>
+        </w:rPr>
+        <w:t>.</w:t>
+      </w:r>
+      <w:r>
+        <w:rPr>
+          <w:lang w:val="en-US"/>
+        </w:rPr>
+        <w:fldChar w:fldCharType="begin"/>
+      </w:r>
+      <w:r>
+        <w:rPr>
+          <w:lang w:val="en-US"/>
+        </w:rPr>
+        <w:instrText xml:space="preserve"> SEQ Figure \* ARABIC \s 1 </w:instrText>
+      </w:r>
+      <w:r>
+        <w:rPr>
+          <w:lang w:val="en-US"/>
+        </w:rPr>
+        <w:fldChar w:fldCharType="separate"/>
+      </w:r>
+      <w:r>
+        <w:rPr>
+          <w:noProof/>
+          <w:lang w:val="en-US"/>
+        </w:rPr>
+        <w:t>6</w:t>
+      </w:r>
+      <w:r>
+        <w:rPr>
+          <w:lang w:val="en-US"/>
+        </w:rPr>
+        <w:fldChar w:fldCharType="end"/>
+      </w:r>
+      <w:r>
+        <w:rPr>
+          <w:lang w:val="en-US"/>
+        </w:rPr>
+        <w:t>- Frequency response of a repetitive control system with no filter</w:t>
       </w:r>
     </w:p>
     <w:p>
@@ -29795,29 +30021,27 @@
           <w:szCs w:val="21"/>
           <w:lang w:val="en-US"/>
         </w:rPr>
+        <w:lastRenderedPageBreak/>
         <w:t>The cutoff frequency of the low-pass filter is chosen to be at 2 kHz in order to correctly attenuate the resonant peaks at the system crossover frequency. The resultant system’s bode diagram is shown in FIGURE XXX.</w:t>
       </w:r>
     </w:p>
     <w:p>
       <w:pPr>
-        <w:rPr>
-          <w:rFonts w:eastAsiaTheme="minorEastAsia" w:cs="Times New Roman"/>
-          <w:szCs w:val="21"/>
-          <w:lang w:val="en-US"/>
-        </w:rPr>
-      </w:pPr>
-      <w:r>
-        <w:rPr>
-          <w:rFonts w:eastAsiaTheme="minorEastAsia" w:cs="Times New Roman"/>
-          <w:noProof/>
-          <w:szCs w:val="21"/>
-        </w:rPr>
-        <w:lastRenderedPageBreak/>
+        <w:keepNext/>
+        <w:ind w:firstLine="0"/>
+        <w:jc w:val="center"/>
+      </w:pPr>
+      <w:r>
+        <w:rPr>
+          <w:rFonts w:eastAsiaTheme="minorEastAsia" w:cs="Times New Roman"/>
+          <w:noProof/>
+          <w:szCs w:val="21"/>
+        </w:rPr>
         <w:drawing>
-          <wp:inline distT="0" distB="0" distL="0" distR="0" wp14:anchorId="61878F36" wp14:editId="288DF34B">
-            <wp:extent cx="3361267" cy="2727960"/>
-            <wp:effectExtent l="0" t="0" r="0" b="0"/>
-            <wp:docPr id="17" name="Imagem 17"/>
+          <wp:inline distT="0" distB="0" distL="0" distR="0" wp14:anchorId="12A7B1D7" wp14:editId="06AA606B">
+            <wp:extent cx="3438525" cy="2676525"/>
+            <wp:effectExtent l="0" t="0" r="9525" b="9525"/>
+            <wp:docPr id="13" name="Imagem 13"/>
             <wp:cNvGraphicFramePr>
               <a:graphicFrameLocks xmlns:a="http://schemas.openxmlformats.org/drawingml/2006/main" noChangeAspect="1"/>
             </wp:cNvGraphicFramePr>
@@ -29825,31 +30049,28 @@
               <a:graphicData uri="http://schemas.openxmlformats.org/drawingml/2006/picture">
                 <pic:pic xmlns:pic="http://schemas.openxmlformats.org/drawingml/2006/picture">
                   <pic:nvPicPr>
-                    <pic:cNvPr id="0" name="Picture 2"/>
-                    <pic:cNvPicPr>
-                      <a:picLocks noChangeAspect="1" noChangeArrowheads="1"/>
-                    </pic:cNvPicPr>
+                    <pic:cNvPr id="13" name="rep_without_filter.png"/>
+                    <pic:cNvPicPr/>
                   </pic:nvPicPr>
                   <pic:blipFill rotWithShape="1">
-                    <a:blip r:embed="rId349">
+                    <a:blip r:embed="rId349" cstate="print">
                       <a:extLst>
                         <a:ext uri="{28A0092B-C50C-407E-A947-70E740481C1C}">
                           <a14:useLocalDpi xmlns:a14="http://schemas.microsoft.com/office/drawing/2010/main" val="0"/>
                         </a:ext>
                       </a:extLst>
                     </a:blip>
-                    <a:srcRect l="5469" t="5843" r="7659" b="-2"/>
+                    <a:srcRect l="2205" t="7023" r="9348" b="1176"/>
                     <a:stretch/>
                   </pic:blipFill>
                   <pic:spPr bwMode="auto">
                     <a:xfrm>
                       <a:off x="0" y="0"/>
-                      <a:ext cx="3362205" cy="2728721"/>
+                      <a:ext cx="3438928" cy="2676839"/>
                     </a:xfrm>
                     <a:prstGeom prst="rect">
                       <a:avLst/>
                     </a:prstGeom>
-                    <a:noFill/>
                     <a:ln>
                       <a:noFill/>
                     </a:ln>
@@ -29865,6 +30086,81 @@
           </wp:inline>
         </w:drawing>
       </w:r>
+    </w:p>
+    <w:p>
+      <w:pPr>
+        <w:pStyle w:val="Legenda"/>
+        <w:jc w:val="center"/>
+        <w:rPr>
+          <w:rFonts w:eastAsiaTheme="minorEastAsia" w:cs="Times New Roman"/>
+          <w:szCs w:val="21"/>
+          <w:lang w:val="en-US"/>
+        </w:rPr>
+      </w:pPr>
+      <w:r>
+        <w:rPr>
+          <w:lang w:val="en-US"/>
+        </w:rPr>
+        <w:t xml:space="preserve">Figure </w:t>
+      </w:r>
+      <w:r>
+        <w:fldChar w:fldCharType="begin"/>
+      </w:r>
+      <w:r>
+        <w:rPr>
+          <w:lang w:val="en-US"/>
+        </w:rPr>
+        <w:instrText xml:space="preserve"> STYLEREF 1 \s </w:instrText>
+      </w:r>
+      <w:r>
+        <w:fldChar w:fldCharType="separate"/>
+      </w:r>
+      <w:r>
+        <w:rPr>
+          <w:noProof/>
+          <w:lang w:val="en-US"/>
+        </w:rPr>
+        <w:t>3</w:t>
+      </w:r>
+      <w:r>
+        <w:fldChar w:fldCharType="end"/>
+      </w:r>
+      <w:r>
+        <w:rPr>
+          <w:lang w:val="en-US"/>
+        </w:rPr>
+        <w:t>.</w:t>
+      </w:r>
+      <w:r>
+        <w:fldChar w:fldCharType="begin"/>
+      </w:r>
+      <w:r>
+        <w:rPr>
+          <w:lang w:val="en-US"/>
+        </w:rPr>
+        <w:instrText xml:space="preserve"> SEQ Figure \* ARABIC \s 1 </w:instrText>
+      </w:r>
+      <w:r>
+        <w:fldChar w:fldCharType="separate"/>
+      </w:r>
+      <w:r>
+        <w:rPr>
+          <w:noProof/>
+          <w:lang w:val="en-US"/>
+        </w:rPr>
+        <w:t>7</w:t>
+      </w:r>
+      <w:r>
+        <w:fldChar w:fldCharType="end"/>
+      </w:r>
+      <w:r>
+        <w:rPr>
+          <w:lang w:val="en-US"/>
+        </w:rPr>
+        <w:t>- Frequency response of a repetitive control system with filter</w:t>
+      </w:r>
+      <w:bookmarkStart w:id="72" w:name="_GoBack"/>
+      <w:bookmarkEnd w:id="72"/>
     </w:p>
     <w:p>
       <w:pPr>
@@ -30717,7 +31013,7 @@
           <v:shape id="_x0000_i1196" type="#_x0000_t75" style="width:21.75pt;height:12.75pt" o:ole="">
             <v:imagedata r:id="rId350" o:title=""/>
           </v:shape>
-          <o:OLEObject Type="Embed" ProgID="Equation.DSMT4" ShapeID="_x0000_i1196" DrawAspect="Content" ObjectID="_1614106576" r:id="rId351"/>
+          <o:OLEObject Type="Embed" ProgID="Equation.DSMT4" ShapeID="_x0000_i1196" DrawAspect="Content" ObjectID="_1614537229" r:id="rId351"/>
         </w:object>
       </w:r>
       <w:r>
@@ -31027,7 +31323,7 @@
           <v:shape id="_x0000_i1197" type="#_x0000_t75" style="width:102.75pt;height:16.9pt" o:ole="">
             <v:imagedata r:id="rId353" o:title=""/>
           </v:shape>
-          <o:OLEObject Type="Embed" ProgID="Equation.DSMT4" ShapeID="_x0000_i1197" DrawAspect="Content" ObjectID="_1614106577" r:id="rId354"/>
+          <o:OLEObject Type="Embed" ProgID="Equation.DSMT4" ShapeID="_x0000_i1197" DrawAspect="Content" ObjectID="_1614537230" r:id="rId354"/>
         </w:object>
       </w:r>
       <w:r>
@@ -31190,7 +31486,7 @@
           <v:shape id="_x0000_i1198" type="#_x0000_t75" style="width:20.65pt;height:12.75pt" o:ole="">
             <v:imagedata r:id="rId355" o:title=""/>
           </v:shape>
-          <o:OLEObject Type="Embed" ProgID="Equation.DSMT4" ShapeID="_x0000_i1198" DrawAspect="Content" ObjectID="_1614106578" r:id="rId356"/>
+          <o:OLEObject Type="Embed" ProgID="Equation.DSMT4" ShapeID="_x0000_i1198" DrawAspect="Content" ObjectID="_1614537231" r:id="rId356"/>
         </w:object>
       </w:r>
       <w:r>
@@ -31276,7 +31572,7 @@
           <v:shape id="_x0000_i1199" type="#_x0000_t75" style="width:69.75pt;height:12.75pt" o:ole="">
             <v:imagedata r:id="rId357" o:title=""/>
           </v:shape>
-          <o:OLEObject Type="Embed" ProgID="Equation.DSMT4" ShapeID="_x0000_i1199" DrawAspect="Content" ObjectID="_1614106579" r:id="rId358"/>
+          <o:OLEObject Type="Embed" ProgID="Equation.DSMT4" ShapeID="_x0000_i1199" DrawAspect="Content" ObjectID="_1614537232" r:id="rId358"/>
         </w:object>
       </w:r>
       <w:r>
@@ -31439,7 +31735,7 @@
           <v:shape id="_x0000_i1200" type="#_x0000_t75" style="width:20.25pt;height:12.75pt" o:ole="">
             <v:imagedata r:id="rId359" o:title=""/>
           </v:shape>
-          <o:OLEObject Type="Embed" ProgID="Equation.DSMT4" ShapeID="_x0000_i1200" DrawAspect="Content" ObjectID="_1614106580" r:id="rId360"/>
+          <o:OLEObject Type="Embed" ProgID="Equation.DSMT4" ShapeID="_x0000_i1200" DrawAspect="Content" ObjectID="_1614537233" r:id="rId360"/>
         </w:object>
       </w:r>
       <w:r>
@@ -31519,7 +31815,7 @@
           <v:shape id="_x0000_i1201" type="#_x0000_t75" style="width:87.4pt;height:14.25pt" o:ole="">
             <v:imagedata r:id="rId361" o:title=""/>
           </v:shape>
-          <o:OLEObject Type="Embed" ProgID="Equation.DSMT4" ShapeID="_x0000_i1201" DrawAspect="Content" ObjectID="_1614106581" r:id="rId362"/>
+          <o:OLEObject Type="Embed" ProgID="Equation.DSMT4" ShapeID="_x0000_i1201" DrawAspect="Content" ObjectID="_1614537234" r:id="rId362"/>
         </w:object>
       </w:r>
       <w:r>
@@ -31750,7 +32046,7 @@
           <v:shape id="_x0000_i1202" type="#_x0000_t75" style="width:113.65pt;height:14.25pt" o:ole="">
             <v:imagedata r:id="rId363" o:title=""/>
           </v:shape>
-          <o:OLEObject Type="Embed" ProgID="Equation.DSMT4" ShapeID="_x0000_i1202" DrawAspect="Content" ObjectID="_1614106582" r:id="rId364"/>
+          <o:OLEObject Type="Embed" ProgID="Equation.DSMT4" ShapeID="_x0000_i1202" DrawAspect="Content" ObjectID="_1614537235" r:id="rId364"/>
         </w:object>
       </w:r>
       <w:r>
@@ -31913,7 +32209,7 @@
           <v:shape id="_x0000_i1203" type="#_x0000_t75" style="width:20.65pt;height:12.75pt" o:ole="">
             <v:imagedata r:id="rId365" o:title=""/>
           </v:shape>
-          <o:OLEObject Type="Embed" ProgID="Equation.DSMT4" ShapeID="_x0000_i1203" DrawAspect="Content" ObjectID="_1614106583" r:id="rId366"/>
+          <o:OLEObject Type="Embed" ProgID="Equation.DSMT4" ShapeID="_x0000_i1203" DrawAspect="Content" ObjectID="_1614537236" r:id="rId366"/>
         </w:object>
       </w:r>
       <w:r>
@@ -31999,7 +32295,7 @@
           <v:shape id="_x0000_i1204" type="#_x0000_t75" style="width:82.9pt;height:27pt" o:ole="">
             <v:imagedata r:id="rId367" o:title=""/>
           </v:shape>
-          <o:OLEObject Type="Embed" ProgID="Equation.DSMT4" ShapeID="_x0000_i1204" DrawAspect="Content" ObjectID="_1614106584" r:id="rId368"/>
+          <o:OLEObject Type="Embed" ProgID="Equation.DSMT4" ShapeID="_x0000_i1204" DrawAspect="Content" ObjectID="_1614537237" r:id="rId368"/>
         </w:object>
       </w:r>
       <w:r>
@@ -32162,7 +32458,7 @@
           <v:shape id="_x0000_i1205" type="#_x0000_t75" style="width:20.25pt;height:12.75pt" o:ole="">
             <v:imagedata r:id="rId369" o:title=""/>
           </v:shape>
-          <o:OLEObject Type="Embed" ProgID="Equation.DSMT4" ShapeID="_x0000_i1205" DrawAspect="Content" ObjectID="_1614106585" r:id="rId370"/>
+          <o:OLEObject Type="Embed" ProgID="Equation.DSMT4" ShapeID="_x0000_i1205" DrawAspect="Content" ObjectID="_1614537238" r:id="rId370"/>
         </w:object>
       </w:r>
       <w:r>
@@ -32242,7 +32538,7 @@
           <v:shape id="_x0000_i1206" type="#_x0000_t75" style="width:35.25pt;height:25.5pt" o:ole="">
             <v:imagedata r:id="rId371" o:title=""/>
           </v:shape>
-          <o:OLEObject Type="Embed" ProgID="Equation.DSMT4" ShapeID="_x0000_i1206" DrawAspect="Content" ObjectID="_1614106586" r:id="rId372"/>
+          <o:OLEObject Type="Embed" ProgID="Equation.DSMT4" ShapeID="_x0000_i1206" DrawAspect="Content" ObjectID="_1614537239" r:id="rId372"/>
         </w:object>
       </w:r>
       <w:r>
@@ -32394,135 +32690,135 @@
         <w:rPr>
           <w:lang w:val="en-US"/>
         </w:rPr>
+        <w:t>The</w:t>
+      </w:r>
+      <w:r>
+        <w:rPr>
+          <w:lang w:val="en-US"/>
+        </w:rPr>
+        <w:t xml:space="preserve"> stationary error given b</w:t>
+      </w:r>
+      <w:r>
+        <w:rPr>
+          <w:lang w:val="en-US"/>
+        </w:rPr>
+        <w:t xml:space="preserve">y Equation </w:t>
+      </w:r>
+      <w:r>
+        <w:rPr>
+          <w:lang w:val="en-US"/>
+        </w:rPr>
+        <w:fldChar w:fldCharType="begin"/>
+      </w:r>
+      <w:r>
+        <w:rPr>
+          <w:lang w:val="en-US"/>
+        </w:rPr>
+        <w:instrText xml:space="preserve"> GOTOBUTTON ZEqnNum536251  \* MERGEFORMAT </w:instrText>
+      </w:r>
+      <w:r>
+        <w:rPr>
+          <w:lang w:val="en-US"/>
+        </w:rPr>
+        <w:fldChar w:fldCharType="begin"/>
+      </w:r>
+      <w:r>
+        <w:rPr>
+          <w:lang w:val="en-US"/>
+        </w:rPr>
+        <w:instrText xml:space="preserve"> REF ZEqnNum536251 \* Charformat \! \* MERGEFORMAT </w:instrText>
+      </w:r>
+      <w:r>
+        <w:rPr>
+          <w:lang w:val="en-US"/>
+        </w:rPr>
+        <w:fldChar w:fldCharType="separate"/>
+      </w:r>
+      <w:r>
+        <w:rPr>
+          <w:lang w:val="en-US"/>
+        </w:rPr>
+        <w:instrText>(6.1)</w:instrText>
+      </w:r>
+      <w:r>
+        <w:rPr>
+          <w:lang w:val="en-US"/>
+        </w:rPr>
+        <w:fldChar w:fldCharType="end"/>
+      </w:r>
+      <w:r>
+        <w:rPr>
+          <w:lang w:val="en-US"/>
+        </w:rPr>
+        <w:fldChar w:fldCharType="end"/>
+      </w:r>
+      <w:r>
+        <w:rPr>
+          <w:lang w:val="en-US"/>
+        </w:rPr>
+        <w:t xml:space="preserve"> can be calculated in Equation </w:t>
+      </w:r>
+      <w:r>
+        <w:rPr>
+          <w:lang w:val="en-US"/>
+        </w:rPr>
+        <w:fldChar w:fldCharType="begin"/>
+      </w:r>
+      <w:r>
+        <w:rPr>
+          <w:lang w:val="en-US"/>
+        </w:rPr>
+        <w:instrText xml:space="preserve"> GOTOBUTTON ZEqnNum852112  \* MERGEFORMAT </w:instrText>
+      </w:r>
+      <w:r>
+        <w:rPr>
+          <w:lang w:val="en-US"/>
+        </w:rPr>
+        <w:fldChar w:fldCharType="begin"/>
+      </w:r>
+      <w:r>
+        <w:rPr>
+          <w:lang w:val="en-US"/>
+        </w:rPr>
+        <w:instrText xml:space="preserve"> REF ZEqnNum852112 \* Charformat \! \* MERGEFORMAT </w:instrText>
+      </w:r>
+      <w:r>
+        <w:rPr>
+          <w:lang w:val="en-US"/>
+        </w:rPr>
+        <w:fldChar w:fldCharType="separate"/>
+      </w:r>
+      <w:r>
+        <w:rPr>
+          <w:lang w:val="en-US"/>
+        </w:rPr>
+        <w:instrText>(6.7)</w:instrText>
+      </w:r>
+      <w:r>
+        <w:rPr>
+          <w:lang w:val="en-US"/>
+        </w:rPr>
+        <w:fldChar w:fldCharType="end"/>
+      </w:r>
+      <w:r>
+        <w:rPr>
+          <w:lang w:val="en-US"/>
+        </w:rPr>
+        <w:fldChar w:fldCharType="end"/>
+      </w:r>
+    </w:p>
+    <w:p>
+      <w:pPr>
+        <w:pStyle w:val="MTDisplayEquation"/>
+        <w:rPr>
+          <w:color w:val="auto"/>
+        </w:rPr>
+      </w:pPr>
+      <w:r>
+        <w:rPr>
+          <w:color w:val="auto"/>
+        </w:rPr>
         <w:lastRenderedPageBreak/>
-        <w:t>The</w:t>
-      </w:r>
-      <w:r>
-        <w:rPr>
-          <w:lang w:val="en-US"/>
-        </w:rPr>
-        <w:t xml:space="preserve"> stationary error given b</w:t>
-      </w:r>
-      <w:r>
-        <w:rPr>
-          <w:lang w:val="en-US"/>
-        </w:rPr>
-        <w:t xml:space="preserve">y Equation </w:t>
-      </w:r>
-      <w:r>
-        <w:rPr>
-          <w:lang w:val="en-US"/>
-        </w:rPr>
-        <w:fldChar w:fldCharType="begin"/>
-      </w:r>
-      <w:r>
-        <w:rPr>
-          <w:lang w:val="en-US"/>
-        </w:rPr>
-        <w:instrText xml:space="preserve"> GOTOBUTTON ZEqnNum536251  \* MERGEFORMAT </w:instrText>
-      </w:r>
-      <w:r>
-        <w:rPr>
-          <w:lang w:val="en-US"/>
-        </w:rPr>
-        <w:fldChar w:fldCharType="begin"/>
-      </w:r>
-      <w:r>
-        <w:rPr>
-          <w:lang w:val="en-US"/>
-        </w:rPr>
-        <w:instrText xml:space="preserve"> REF ZEqnNum536251 \* Charformat \! \* MERGEFORMAT </w:instrText>
-      </w:r>
-      <w:r>
-        <w:rPr>
-          <w:lang w:val="en-US"/>
-        </w:rPr>
-        <w:fldChar w:fldCharType="separate"/>
-      </w:r>
-      <w:r>
-        <w:rPr>
-          <w:lang w:val="en-US"/>
-        </w:rPr>
-        <w:instrText>(6.1)</w:instrText>
-      </w:r>
-      <w:r>
-        <w:rPr>
-          <w:lang w:val="en-US"/>
-        </w:rPr>
-        <w:fldChar w:fldCharType="end"/>
-      </w:r>
-      <w:r>
-        <w:rPr>
-          <w:lang w:val="en-US"/>
-        </w:rPr>
-        <w:fldChar w:fldCharType="end"/>
-      </w:r>
-      <w:r>
-        <w:rPr>
-          <w:lang w:val="en-US"/>
-        </w:rPr>
-        <w:t xml:space="preserve"> can be calculated in Equation </w:t>
-      </w:r>
-      <w:r>
-        <w:rPr>
-          <w:lang w:val="en-US"/>
-        </w:rPr>
-        <w:fldChar w:fldCharType="begin"/>
-      </w:r>
-      <w:r>
-        <w:rPr>
-          <w:lang w:val="en-US"/>
-        </w:rPr>
-        <w:instrText xml:space="preserve"> GOTOBUTTON ZEqnNum852112  \* MERGEFORMAT </w:instrText>
-      </w:r>
-      <w:r>
-        <w:rPr>
-          <w:lang w:val="en-US"/>
-        </w:rPr>
-        <w:fldChar w:fldCharType="begin"/>
-      </w:r>
-      <w:r>
-        <w:rPr>
-          <w:lang w:val="en-US"/>
-        </w:rPr>
-        <w:instrText xml:space="preserve"> REF ZEqnNum852112 \* Charformat \! \* MERGEFORMAT </w:instrText>
-      </w:r>
-      <w:r>
-        <w:rPr>
-          <w:lang w:val="en-US"/>
-        </w:rPr>
-        <w:fldChar w:fldCharType="separate"/>
-      </w:r>
-      <w:r>
-        <w:rPr>
-          <w:lang w:val="en-US"/>
-        </w:rPr>
-        <w:instrText>(6.7)</w:instrText>
-      </w:r>
-      <w:r>
-        <w:rPr>
-          <w:lang w:val="en-US"/>
-        </w:rPr>
-        <w:fldChar w:fldCharType="end"/>
-      </w:r>
-      <w:r>
-        <w:rPr>
-          <w:lang w:val="en-US"/>
-        </w:rPr>
-        <w:fldChar w:fldCharType="end"/>
-      </w:r>
-    </w:p>
-    <w:p>
-      <w:pPr>
-        <w:pStyle w:val="MTDisplayEquation"/>
-        <w:rPr>
-          <w:color w:val="auto"/>
-        </w:rPr>
-      </w:pPr>
-      <w:r>
-        <w:rPr>
-          <w:color w:val="auto"/>
-        </w:rPr>
         <w:tab/>
       </w:r>
       <w:r>
@@ -32534,7 +32830,7 @@
           <v:shape id="_x0000_i1207" type="#_x0000_t75" style="width:102pt;height:41.65pt" o:ole="">
             <v:imagedata r:id="rId373" o:title=""/>
           </v:shape>
-          <o:OLEObject Type="Embed" ProgID="Equation.DSMT4" ShapeID="_x0000_i1207" DrawAspect="Content" ObjectID="_1614106587" r:id="rId374"/>
+          <o:OLEObject Type="Embed" ProgID="Equation.DSMT4" ShapeID="_x0000_i1207" DrawAspect="Content" ObjectID="_1614537240" r:id="rId374"/>
         </w:object>
       </w:r>
       <w:r>
@@ -32706,7 +33002,7 @@
           <v:shape id="_x0000_i1208" type="#_x0000_t75" style="width:102pt;height:30pt" o:ole="">
             <v:imagedata r:id="rId375" o:title=""/>
           </v:shape>
-          <o:OLEObject Type="Embed" ProgID="Equation.DSMT4" ShapeID="_x0000_i1208" DrawAspect="Content" ObjectID="_1614106588" r:id="rId376"/>
+          <o:OLEObject Type="Embed" ProgID="Equation.DSMT4" ShapeID="_x0000_i1208" DrawAspect="Content" ObjectID="_1614537241" r:id="rId376"/>
         </w:object>
       </w:r>
       <w:r>
@@ -32869,7 +33165,7 @@
           <v:shape id="_x0000_i1209" type="#_x0000_t75" style="width:39pt;height:16.9pt" o:ole="">
             <v:imagedata r:id="rId377" o:title=""/>
           </v:shape>
-          <o:OLEObject Type="Embed" ProgID="Equation.DSMT4" ShapeID="_x0000_i1209" DrawAspect="Content" ObjectID="_1614106589" r:id="rId378"/>
+          <o:OLEObject Type="Embed" ProgID="Equation.DSMT4" ShapeID="_x0000_i1209" DrawAspect="Content" ObjectID="_1614537242" r:id="rId378"/>
         </w:object>
       </w:r>
       <w:r>
@@ -32887,7 +33183,7 @@
           <v:shape id="_x0000_i1210" type="#_x0000_t75" style="width:33pt;height:16.9pt" o:ole="">
             <v:imagedata r:id="rId379" o:title=""/>
           </v:shape>
-          <o:OLEObject Type="Embed" ProgID="Equation.DSMT4" ShapeID="_x0000_i1210" DrawAspect="Content" ObjectID="_1614106590" r:id="rId380"/>
+          <o:OLEObject Type="Embed" ProgID="Equation.DSMT4" ShapeID="_x0000_i1210" DrawAspect="Content" ObjectID="_1614537243" r:id="rId380"/>
         </w:object>
       </w:r>
       <w:r>
@@ -32905,7 +33201,7 @@
           <v:shape id="_x0000_i1211" type="#_x0000_t75" style="width:39pt;height:16.9pt" o:ole="">
             <v:imagedata r:id="rId377" o:title=""/>
           </v:shape>
-          <o:OLEObject Type="Embed" ProgID="Equation.DSMT4" ShapeID="_x0000_i1211" DrawAspect="Content" ObjectID="_1614106591" r:id="rId381"/>
+          <o:OLEObject Type="Embed" ProgID="Equation.DSMT4" ShapeID="_x0000_i1211" DrawAspect="Content" ObjectID="_1614537244" r:id="rId381"/>
         </w:object>
       </w:r>
       <w:r>
@@ -32949,7 +33245,7 @@
           <v:shape id="_x0000_i1212" type="#_x0000_t75" style="width:7.9pt;height:10.5pt" o:ole="">
             <v:imagedata r:id="rId76" o:title=""/>
           </v:shape>
-          <o:OLEObject Type="Embed" ProgID="Equation.DSMT4" ShapeID="_x0000_i1212" DrawAspect="Content" ObjectID="_1614106592" r:id="rId382"/>
+          <o:OLEObject Type="Embed" ProgID="Equation.DSMT4" ShapeID="_x0000_i1212" DrawAspect="Content" ObjectID="_1614537245" r:id="rId382"/>
         </w:object>
       </w:r>
       <w:r>
@@ -33149,7 +33445,7 @@
           <v:shape id="_x0000_i1213" type="#_x0000_t75" style="width:57pt;height:14.25pt" o:ole="">
             <v:imagedata r:id="rId383" o:title=""/>
           </v:shape>
-          <o:OLEObject Type="Embed" ProgID="Equation.DSMT4" ShapeID="_x0000_i1213" DrawAspect="Content" ObjectID="_1614106593" r:id="rId384"/>
+          <o:OLEObject Type="Embed" ProgID="Equation.DSMT4" ShapeID="_x0000_i1213" DrawAspect="Content" ObjectID="_1614537246" r:id="rId384"/>
         </w:object>
       </w:r>
       <w:r>
@@ -33366,7 +33662,7 @@
           <v:shape id="_x0000_i1214" type="#_x0000_t75" style="width:107.25pt;height:27pt" o:ole="">
             <v:imagedata r:id="rId385" o:title=""/>
           </v:shape>
-          <o:OLEObject Type="Embed" ProgID="Equation.DSMT4" ShapeID="_x0000_i1214" DrawAspect="Content" ObjectID="_1614106594" r:id="rId386"/>
+          <o:OLEObject Type="Embed" ProgID="Equation.DSMT4" ShapeID="_x0000_i1214" DrawAspect="Content" ObjectID="_1614537247" r:id="rId386"/>
         </w:object>
       </w:r>
       <w:r>
@@ -33560,7 +33856,7 @@
           <v:shape id="_x0000_i1215" type="#_x0000_t75" style="width:60pt;height:14.25pt" o:ole="">
             <v:imagedata r:id="rId387" o:title=""/>
           </v:shape>
-          <o:OLEObject Type="Embed" ProgID="Equation.DSMT4" ShapeID="_x0000_i1215" DrawAspect="Content" ObjectID="_1614106595" r:id="rId388"/>
+          <o:OLEObject Type="Embed" ProgID="Equation.DSMT4" ShapeID="_x0000_i1215" DrawAspect="Content" ObjectID="_1614537248" r:id="rId388"/>
         </w:object>
       </w:r>
       <w:r>
@@ -33869,7 +34165,7 @@
           <v:shape id="_x0000_i1216" type="#_x0000_t75" style="width:99.75pt;height:27pt" o:ole="">
             <v:imagedata r:id="rId88" o:title=""/>
           </v:shape>
-          <o:OLEObject Type="Embed" ProgID="Equation.DSMT4" ShapeID="_x0000_i1216" DrawAspect="Content" ObjectID="_1614106596" r:id="rId389"/>
+          <o:OLEObject Type="Embed" ProgID="Equation.DSMT4" ShapeID="_x0000_i1216" DrawAspect="Content" ObjectID="_1614537249" r:id="rId389"/>
         </w:object>
       </w:r>
       <w:r>
@@ -34306,7 +34602,7 @@
           <v:shape id="_x0000_i1217" type="#_x0000_t75" style="width:46.15pt;height:14.25pt" o:ole="">
             <v:imagedata r:id="rId391" o:title=""/>
           </v:shape>
-          <o:OLEObject Type="Embed" ProgID="Equation.DSMT4" ShapeID="_x0000_i1217" DrawAspect="Content" ObjectID="_1614106597" r:id="rId392"/>
+          <o:OLEObject Type="Embed" ProgID="Equation.DSMT4" ShapeID="_x0000_i1217" DrawAspect="Content" ObjectID="_1614537250" r:id="rId392"/>
         </w:object>
       </w:r>
       <w:r>
@@ -34324,7 +34620,7 @@
           <v:shape id="_x0000_i1218" type="#_x0000_t75" style="width:51.4pt;height:14.25pt" o:ole="">
             <v:imagedata r:id="rId393" o:title=""/>
           </v:shape>
-          <o:OLEObject Type="Embed" ProgID="Equation.DSMT4" ShapeID="_x0000_i1218" DrawAspect="Content" ObjectID="_1614106598" r:id="rId394"/>
+          <o:OLEObject Type="Embed" ProgID="Equation.DSMT4" ShapeID="_x0000_i1218" DrawAspect="Content" ObjectID="_1614537251" r:id="rId394"/>
         </w:object>
       </w:r>
       <w:r>
@@ -34360,7 +34656,7 @@
           <v:shape id="_x0000_i1219" type="#_x0000_t75" style="width:108.4pt;height:16.9pt" o:ole="">
             <v:imagedata r:id="rId395" o:title=""/>
           </v:shape>
-          <o:OLEObject Type="Embed" ProgID="Equation.DSMT4" ShapeID="_x0000_i1219" DrawAspect="Content" ObjectID="_1614106599" r:id="rId396"/>
+          <o:OLEObject Type="Embed" ProgID="Equation.DSMT4" ShapeID="_x0000_i1219" DrawAspect="Content" ObjectID="_1614537252" r:id="rId396"/>
         </w:object>
       </w:r>
       <w:r>
@@ -34443,7 +34739,7 @@
           <v:shape id="_x0000_i1220" type="#_x0000_t75" style="width:55.15pt;height:24.4pt" o:ole="">
             <v:imagedata r:id="rId397" o:title=""/>
           </v:shape>
-          <o:OLEObject Type="Embed" ProgID="Equation.DSMT4" ShapeID="_x0000_i1220" DrawAspect="Content" ObjectID="_1614106600" r:id="rId398"/>
+          <o:OLEObject Type="Embed" ProgID="Equation.DSMT4" ShapeID="_x0000_i1220" DrawAspect="Content" ObjectID="_1614537253" r:id="rId398"/>
         </w:object>
       </w:r>
       <w:r>
@@ -34474,7 +34770,7 @@
           <v:shape id="_x0000_i1221" type="#_x0000_t75" style="width:40.5pt;height:15pt" o:ole="">
             <v:imagedata r:id="rId399" o:title=""/>
           </v:shape>
-          <o:OLEObject Type="Embed" ProgID="Equation.DSMT4" ShapeID="_x0000_i1221" DrawAspect="Content" ObjectID="_1614106601" r:id="rId400"/>
+          <o:OLEObject Type="Embed" ProgID="Equation.DSMT4" ShapeID="_x0000_i1221" DrawAspect="Content" ObjectID="_1614537254" r:id="rId400"/>
         </w:object>
       </w:r>
       <w:r>
@@ -34537,7 +34833,7 @@
           <v:shape id="_x0000_i1222" type="#_x0000_t75" style="width:54pt;height:24.4pt" o:ole="">
             <v:imagedata r:id="rId401" o:title=""/>
           </v:shape>
-          <o:OLEObject Type="Embed" ProgID="Equation.DSMT4" ShapeID="_x0000_i1222" DrawAspect="Content" ObjectID="_1614106602" r:id="rId402"/>
+          <o:OLEObject Type="Embed" ProgID="Equation.DSMT4" ShapeID="_x0000_i1222" DrawAspect="Content" ObjectID="_1614537255" r:id="rId402"/>
         </w:object>
       </w:r>
       <w:r>
@@ -34599,7 +34895,7 @@
           <v:shape id="_x0000_i1223" type="#_x0000_t75" style="width:62.65pt;height:24.4pt" o:ole="">
             <v:imagedata r:id="rId403" o:title=""/>
           </v:shape>
-          <o:OLEObject Type="Embed" ProgID="Equation.DSMT4" ShapeID="_x0000_i1223" DrawAspect="Content" ObjectID="_1614106603" r:id="rId404"/>
+          <o:OLEObject Type="Embed" ProgID="Equation.DSMT4" ShapeID="_x0000_i1223" DrawAspect="Content" ObjectID="_1614537256" r:id="rId404"/>
         </w:object>
       </w:r>
       <w:r>
@@ -34630,7 +34926,7 @@
           <v:shape id="_x0000_i1224" type="#_x0000_t75" style="width:57pt;height:14.25pt" o:ole="">
             <v:imagedata r:id="rId405" o:title=""/>
           </v:shape>
-          <o:OLEObject Type="Embed" ProgID="Equation.DSMT4" ShapeID="_x0000_i1224" DrawAspect="Content" ObjectID="_1614106604" r:id="rId406"/>
+          <o:OLEObject Type="Embed" ProgID="Equation.DSMT4" ShapeID="_x0000_i1224" DrawAspect="Content" ObjectID="_1614537257" r:id="rId406"/>
         </w:object>
       </w:r>
       <w:r>
@@ -34692,7 +34988,7 @@
           <v:shape id="_x0000_i1225" type="#_x0000_t75" style="width:66.4pt;height:24.4pt" o:ole="">
             <v:imagedata r:id="rId407" o:title=""/>
           </v:shape>
-          <o:OLEObject Type="Embed" ProgID="Equation.DSMT4" ShapeID="_x0000_i1225" DrawAspect="Content" ObjectID="_1614106605" r:id="rId408"/>
+          <o:OLEObject Type="Embed" ProgID="Equation.DSMT4" ShapeID="_x0000_i1225" DrawAspect="Content" ObjectID="_1614537258" r:id="rId408"/>
         </w:object>
       </w:r>
       <w:r>
@@ -34723,7 +35019,7 @@
           <v:shape id="_x0000_i1226" type="#_x0000_t75" style="width:52.9pt;height:14.25pt" o:ole="">
             <v:imagedata r:id="rId409" o:title=""/>
           </v:shape>
-          <o:OLEObject Type="Embed" ProgID="Equation.DSMT4" ShapeID="_x0000_i1226" DrawAspect="Content" ObjectID="_1614106606" r:id="rId410"/>
+          <o:OLEObject Type="Embed" ProgID="Equation.DSMT4" ShapeID="_x0000_i1226" DrawAspect="Content" ObjectID="_1614537259" r:id="rId410"/>
         </w:object>
       </w:r>
       <w:r>
@@ -34784,7 +35080,7 @@
           <v:shape id="_x0000_i1227" type="#_x0000_t75" style="width:57pt;height:25.9pt" o:ole="">
             <v:imagedata r:id="rId411" o:title=""/>
           </v:shape>
-          <o:OLEObject Type="Embed" ProgID="Equation.DSMT4" ShapeID="_x0000_i1227" DrawAspect="Content" ObjectID="_1614106607" r:id="rId412"/>
+          <o:OLEObject Type="Embed" ProgID="Equation.DSMT4" ShapeID="_x0000_i1227" DrawAspect="Content" ObjectID="_1614537260" r:id="rId412"/>
         </w:object>
       </w:r>
       <w:r>
@@ -35021,7 +35317,7 @@
           <v:shape id="_x0000_i1228" type="#_x0000_t75" style="width:99.75pt;height:25.5pt" o:ole="">
             <v:imagedata r:id="rId413" o:title=""/>
           </v:shape>
-          <o:OLEObject Type="Embed" ProgID="Equation.DSMT4" ShapeID="_x0000_i1228" DrawAspect="Content" ObjectID="_1614106608" r:id="rId414"/>
+          <o:OLEObject Type="Embed" ProgID="Equation.DSMT4" ShapeID="_x0000_i1228" DrawAspect="Content" ObjectID="_1614537261" r:id="rId414"/>
         </w:object>
       </w:r>
       <w:r>
@@ -35297,7 +35593,7 @@
           <v:shape id="_x0000_i1229" type="#_x0000_t75" style="width:80.25pt;height:25.5pt" o:ole="">
             <v:imagedata r:id="rId415" o:title=""/>
           </v:shape>
-          <o:OLEObject Type="Embed" ProgID="Equation.DSMT4" ShapeID="_x0000_i1229" DrawAspect="Content" ObjectID="_1614106609" r:id="rId416"/>
+          <o:OLEObject Type="Embed" ProgID="Equation.DSMT4" ShapeID="_x0000_i1229" DrawAspect="Content" ObjectID="_1614537262" r:id="rId416"/>
         </w:object>
       </w:r>
       <w:r>
@@ -35573,7 +35869,7 @@
           <v:shape id="_x0000_i1230" type="#_x0000_t75" style="width:122.25pt;height:25.5pt" o:ole="">
             <v:imagedata r:id="rId417" o:title=""/>
           </v:shape>
-          <o:OLEObject Type="Embed" ProgID="Equation.DSMT4" ShapeID="_x0000_i1230" DrawAspect="Content" ObjectID="_1614106610" r:id="rId418"/>
+          <o:OLEObject Type="Embed" ProgID="Equation.DSMT4" ShapeID="_x0000_i1230" DrawAspect="Content" ObjectID="_1614537263" r:id="rId418"/>
         </w:object>
       </w:r>
       <w:r>
@@ -35849,7 +36145,7 @@
           <v:shape id="_x0000_i1231" type="#_x0000_t75" style="width:117pt;height:25.5pt" o:ole="">
             <v:imagedata r:id="rId419" o:title=""/>
           </v:shape>
-          <o:OLEObject Type="Embed" ProgID="Equation.DSMT4" ShapeID="_x0000_i1231" DrawAspect="Content" ObjectID="_1614106611" r:id="rId420"/>
+          <o:OLEObject Type="Embed" ProgID="Equation.DSMT4" ShapeID="_x0000_i1231" DrawAspect="Content" ObjectID="_1614537264" r:id="rId420"/>
         </w:object>
       </w:r>
       <w:r>
@@ -36125,7 +36421,7 @@
           <v:shape id="_x0000_i1232" type="#_x0000_t75" style="width:80.25pt;height:25.5pt" o:ole="">
             <v:imagedata r:id="rId415" o:title=""/>
           </v:shape>
-          <o:OLEObject Type="Embed" ProgID="Equation.DSMT4" ShapeID="_x0000_i1232" DrawAspect="Content" ObjectID="_1614106612" r:id="rId421"/>
+          <o:OLEObject Type="Embed" ProgID="Equation.DSMT4" ShapeID="_x0000_i1232" DrawAspect="Content" ObjectID="_1614537265" r:id="rId421"/>
         </w:object>
       </w:r>
       <w:r>
@@ -36610,6 +36906,7 @@
         <w:docPartUnique/>
       </w:docPartObj>
     </w:sdtPr>
+    <w:sdtEndPr/>
     <w:sdtContent>
       <w:p>
         <w:pPr>
@@ -36753,7 +37050,7 @@
             <w:sz w:val="19"/>
             <w:szCs w:val="19"/>
           </w:rPr>
-          <w:t>67</w:t>
+          <w:t>57</w:t>
         </w:r>
         <w:r>
           <w:rPr>
@@ -36826,7 +37123,7 @@
             <w:sz w:val="19"/>
             <w:szCs w:val="19"/>
           </w:rPr>
-          <w:t>66</w:t>
+          <w:t>58</w:t>
         </w:r>
         <w:r>
           <w:rPr>
@@ -39562,7 +39859,7 @@
     <w:basedOn w:val="Fontepargpadro"/>
     <w:rsid w:val="0072058B"/>
     <w:rPr>
-      <w:vanish w:val="0"/>
+      <w:vanish/>
       <w:color w:val="FF0000"/>
     </w:rPr>
   </w:style>
@@ -39909,7 +40206,7 @@
 </file>
 
 <file path=customXml/itemProps1.xml><?xml version="1.0" encoding="utf-8"?>
-<ds:datastoreItem xmlns:ds="http://schemas.openxmlformats.org/officeDocument/2006/customXml" ds:itemID="{9B191E77-F9DE-4552-9721-4D29D3E90309}">
+<ds:datastoreItem xmlns:ds="http://schemas.openxmlformats.org/officeDocument/2006/customXml" ds:itemID="{7BDFE9C9-9026-4B2B-A862-E953A4249D23}">
   <ds:schemaRefs>
     <ds:schemaRef ds:uri="http://schemas.openxmlformats.org/officeDocument/2006/bibliography"/>
   </ds:schemaRefs>

</xml_diff>